<commit_message>
++ GDD 2da entrada.
</commit_message>
<xml_diff>
--- a/Air Retribution GDD ADelger.docx
+++ b/Air Retribution GDD ADelger.docx
@@ -57,26 +57,30 @@
           <w:u w:val="single"/>
         </w:rPr>
       </w:pPr>
-      <w:proofErr w:type="spellStart"/>
-      <w:r>
+    </w:p>
+    <w:p>
+      <w:pPr>
+        <w:pStyle w:val="Default"/>
+        <w:jc w:val="center"/>
         <w:rPr>
           <w:b/>
           <w:sz w:val="52"/>
           <w:szCs w:val="52"/>
           <w:u w:val="single"/>
         </w:rPr>
-        <w:t>Game</w:t>
-      </w:r>
-      <w:proofErr w:type="spellEnd"/>
-      <w:r>
+      </w:pPr>
+    </w:p>
+    <w:p>
+      <w:pPr>
+        <w:pStyle w:val="Default"/>
+        <w:jc w:val="center"/>
         <w:rPr>
           <w:b/>
           <w:sz w:val="52"/>
           <w:szCs w:val="52"/>
           <w:u w:val="single"/>
         </w:rPr>
-        <w:t xml:space="preserve"> </w:t>
-      </w:r>
+      </w:pPr>
       <w:proofErr w:type="spellStart"/>
       <w:r>
         <w:rPr>
@@ -85,7 +89,7 @@
           <w:szCs w:val="52"/>
           <w:u w:val="single"/>
         </w:rPr>
-        <w:t>Design</w:t>
+        <w:t>Game</w:t>
       </w:r>
       <w:proofErr w:type="spellEnd"/>
       <w:r>
@@ -105,53 +109,53 @@
           <w:szCs w:val="52"/>
           <w:u w:val="single"/>
         </w:rPr>
-        <w:t>Document</w:t>
+        <w:t>Design</w:t>
       </w:r>
       <w:proofErr w:type="spellEnd"/>
-    </w:p>
-    <w:p>
-      <w:pPr>
-        <w:pStyle w:val="Default"/>
-        <w:jc w:val="center"/>
+      <w:r>
         <w:rPr>
           <w:b/>
           <w:sz w:val="52"/>
           <w:szCs w:val="52"/>
           <w:u w:val="single"/>
         </w:rPr>
-      </w:pPr>
-    </w:p>
-    <w:p>
-      <w:pPr>
-        <w:pStyle w:val="Default"/>
-        <w:jc w:val="center"/>
+        <w:t xml:space="preserve"> </w:t>
+      </w:r>
+      <w:proofErr w:type="spellStart"/>
+      <w:r>
         <w:rPr>
           <w:b/>
           <w:sz w:val="52"/>
           <w:szCs w:val="52"/>
           <w:u w:val="single"/>
         </w:rPr>
-      </w:pPr>
-      <w:r>
+        <w:t>Document</w:t>
+      </w:r>
+      <w:proofErr w:type="spellEnd"/>
+    </w:p>
+    <w:p>
+      <w:pPr>
+        <w:pStyle w:val="Default"/>
+        <w:jc w:val="center"/>
         <w:rPr>
           <w:b/>
           <w:sz w:val="52"/>
           <w:szCs w:val="52"/>
           <w:u w:val="single"/>
         </w:rPr>
-        <w:t xml:space="preserve">“Air </w:t>
-      </w:r>
-      <w:proofErr w:type="spellStart"/>
-      <w:r>
+      </w:pPr>
+    </w:p>
+    <w:p>
+      <w:pPr>
+        <w:pStyle w:val="Default"/>
+        <w:jc w:val="center"/>
         <w:rPr>
           <w:b/>
           <w:sz w:val="52"/>
           <w:szCs w:val="52"/>
           <w:u w:val="single"/>
         </w:rPr>
-        <w:t>Retribution</w:t>
-      </w:r>
-      <w:proofErr w:type="spellEnd"/>
+      </w:pPr>
       <w:r>
         <w:rPr>
           <w:b/>
@@ -159,6 +163,26 @@
           <w:szCs w:val="52"/>
           <w:u w:val="single"/>
         </w:rPr>
+        <w:t xml:space="preserve">“Air </w:t>
+      </w:r>
+      <w:proofErr w:type="spellStart"/>
+      <w:r>
+        <w:rPr>
+          <w:b/>
+          <w:sz w:val="52"/>
+          <w:szCs w:val="52"/>
+          <w:u w:val="single"/>
+        </w:rPr>
+        <w:t>Retribution</w:t>
+      </w:r>
+      <w:proofErr w:type="spellEnd"/>
+      <w:r>
+        <w:rPr>
+          <w:b/>
+          <w:sz w:val="52"/>
+          <w:szCs w:val="52"/>
+          <w:u w:val="single"/>
+        </w:rPr>
         <w:t>”</w:t>
       </w:r>
     </w:p>
@@ -209,6 +233,24 @@
           <w:szCs w:val="36"/>
         </w:rPr>
         <w:t xml:space="preserve"> Delger</w:t>
+      </w:r>
+    </w:p>
+    <w:p>
+      <w:pPr>
+        <w:rPr>
+          <w:rFonts w:ascii="Calibri" w:hAnsi="Calibri" w:cs="Calibri"/>
+          <w:color w:val="000000"/>
+          <w:sz w:val="36"/>
+          <w:szCs w:val="36"/>
+          <w:lang w:val="es-AR"/>
+        </w:rPr>
+      </w:pPr>
+      <w:r>
+        <w:rPr>
+          <w:sz w:val="36"/>
+          <w:szCs w:val="36"/>
+        </w:rPr>
+        <w:br w:type="page"/>
       </w:r>
     </w:p>
     <w:p>
@@ -245,6 +287,10 @@
         <w:p>
           <w:pPr>
             <w:pStyle w:val="TtulodeTDC"/>
+            <w:numPr>
+              <w:ilvl w:val="0"/>
+              <w:numId w:val="0"/>
+            </w:numPr>
           </w:pPr>
           <w:r>
             <w:rPr>
@@ -274,14 +320,14 @@
           <w:r>
             <w:fldChar w:fldCharType="separate"/>
           </w:r>
-          <w:hyperlink w:anchor="_Toc467880425" w:history="1">
+          <w:hyperlink w:anchor="_Toc467935258" w:history="1">
             <w:r>
               <w:rPr>
                 <w:rStyle w:val="Hipervnculo"/>
                 <w:noProof/>
                 <w:lang w:val="es-ES"/>
               </w:rPr>
-              <w:t>2</w:t>
+              <w:t>1</w:t>
             </w:r>
             <w:r>
               <w:rPr>
@@ -317,7 +363,7 @@
                 <w:noProof/>
                 <w:webHidden/>
               </w:rPr>
-              <w:instrText xml:space="preserve"> PAGEREF _Toc467880425 \h </w:instrText>
+              <w:instrText xml:space="preserve"> PAGEREF _Toc467935258 \h </w:instrText>
             </w:r>
             <w:r>
               <w:rPr>
@@ -360,14 +406,14 @@
               <w:lang w:val="es-AR" w:eastAsia="es-AR"/>
             </w:rPr>
           </w:pPr>
-          <w:hyperlink w:anchor="_Toc467880426" w:history="1">
+          <w:hyperlink w:anchor="_Toc467935259" w:history="1">
             <w:r>
               <w:rPr>
                 <w:rStyle w:val="Hipervnculo"/>
                 <w:noProof/>
                 <w:lang w:val="es-ES"/>
               </w:rPr>
-              <w:t>3</w:t>
+              <w:t>2</w:t>
             </w:r>
             <w:r>
               <w:rPr>
@@ -403,7 +449,7 @@
                 <w:noProof/>
                 <w:webHidden/>
               </w:rPr>
-              <w:instrText xml:space="preserve"> PAGEREF _Toc467880426 \h </w:instrText>
+              <w:instrText xml:space="preserve"> PAGEREF _Toc467935259 \h </w:instrText>
             </w:r>
             <w:r>
               <w:rPr>
@@ -446,14 +492,14 @@
               <w:lang w:val="es-AR" w:eastAsia="es-AR"/>
             </w:rPr>
           </w:pPr>
-          <w:hyperlink w:anchor="_Toc467880427" w:history="1">
+          <w:hyperlink w:anchor="_Toc467935260" w:history="1">
             <w:r>
               <w:rPr>
                 <w:rStyle w:val="Hipervnculo"/>
                 <w:noProof/>
                 <w:lang w:val="es-ES"/>
               </w:rPr>
-              <w:t>4</w:t>
+              <w:t>3</w:t>
             </w:r>
             <w:r>
               <w:rPr>
@@ -489,7 +535,7 @@
                 <w:noProof/>
                 <w:webHidden/>
               </w:rPr>
-              <w:instrText xml:space="preserve"> PAGEREF _Toc467880427 \h </w:instrText>
+              <w:instrText xml:space="preserve"> PAGEREF _Toc467935260 \h </w:instrText>
             </w:r>
             <w:r>
               <w:rPr>
@@ -532,14 +578,14 @@
               <w:lang w:val="es-AR" w:eastAsia="es-AR"/>
             </w:rPr>
           </w:pPr>
-          <w:hyperlink w:anchor="_Toc467880428" w:history="1">
+          <w:hyperlink w:anchor="_Toc467935261" w:history="1">
             <w:r>
               <w:rPr>
                 <w:rStyle w:val="Hipervnculo"/>
                 <w:noProof/>
                 <w:lang w:val="es-ES"/>
               </w:rPr>
-              <w:t>5</w:t>
+              <w:t>4</w:t>
             </w:r>
             <w:r>
               <w:rPr>
@@ -590,7 +636,7 @@
                 <w:noProof/>
                 <w:webHidden/>
               </w:rPr>
-              <w:instrText xml:space="preserve"> PAGEREF _Toc467880428 \h </w:instrText>
+              <w:instrText xml:space="preserve"> PAGEREF _Toc467935261 \h </w:instrText>
             </w:r>
             <w:r>
               <w:rPr>
@@ -633,14 +679,14 @@
               <w:lang w:val="es-AR" w:eastAsia="es-AR"/>
             </w:rPr>
           </w:pPr>
-          <w:hyperlink w:anchor="_Toc467880429" w:history="1">
+          <w:hyperlink w:anchor="_Toc467935262" w:history="1">
             <w:r>
               <w:rPr>
                 <w:rStyle w:val="Hipervnculo"/>
                 <w:noProof/>
                 <w:lang w:val="es-AR"/>
               </w:rPr>
-              <w:t>6</w:t>
+              <w:t>5</w:t>
             </w:r>
             <w:r>
               <w:rPr>
@@ -676,7 +722,7 @@
                 <w:noProof/>
                 <w:webHidden/>
               </w:rPr>
-              <w:instrText xml:space="preserve"> PAGEREF _Toc467880429 \h </w:instrText>
+              <w:instrText xml:space="preserve"> PAGEREF _Toc467935262 \h </w:instrText>
             </w:r>
             <w:r>
               <w:rPr>
@@ -719,14 +765,14 @@
               <w:lang w:val="es-AR" w:eastAsia="es-AR"/>
             </w:rPr>
           </w:pPr>
-          <w:hyperlink w:anchor="_Toc467880430" w:history="1">
+          <w:hyperlink w:anchor="_Toc467935263" w:history="1">
             <w:r>
               <w:rPr>
                 <w:rStyle w:val="Hipervnculo"/>
                 <w:noProof/>
                 <w:lang w:val="es-AR"/>
               </w:rPr>
-              <w:t>7</w:t>
+              <w:t>6</w:t>
             </w:r>
             <w:r>
               <w:rPr>
@@ -762,7 +808,7 @@
                 <w:noProof/>
                 <w:webHidden/>
               </w:rPr>
-              <w:instrText xml:space="preserve"> PAGEREF _Toc467880430 \h </w:instrText>
+              <w:instrText xml:space="preserve"> PAGEREF _Toc467935263 \h </w:instrText>
             </w:r>
             <w:r>
               <w:rPr>
@@ -805,14 +851,14 @@
               <w:lang w:val="es-AR" w:eastAsia="es-AR"/>
             </w:rPr>
           </w:pPr>
-          <w:hyperlink w:anchor="_Toc467880431" w:history="1">
+          <w:hyperlink w:anchor="_Toc467935264" w:history="1">
             <w:r>
               <w:rPr>
                 <w:rStyle w:val="Hipervnculo"/>
                 <w:noProof/>
                 <w:lang w:val="es-AR"/>
               </w:rPr>
-              <w:t>8</w:t>
+              <w:t>7</w:t>
             </w:r>
             <w:r>
               <w:rPr>
@@ -848,7 +894,7 @@
                 <w:noProof/>
                 <w:webHidden/>
               </w:rPr>
-              <w:instrText xml:space="preserve"> PAGEREF _Toc467880431 \h </w:instrText>
+              <w:instrText xml:space="preserve"> PAGEREF _Toc467935264 \h </w:instrText>
             </w:r>
             <w:r>
               <w:rPr>
@@ -891,13 +937,99 @@
               <w:lang w:val="es-AR" w:eastAsia="es-AR"/>
             </w:rPr>
           </w:pPr>
-          <w:hyperlink w:anchor="_Toc467880432" w:history="1">
+          <w:hyperlink w:anchor="_Toc467935265" w:history="1">
             <w:r>
               <w:rPr>
                 <w:rStyle w:val="Hipervnculo"/>
                 <w:noProof/>
                 <w:lang w:val="es-AR"/>
               </w:rPr>
+              <w:t>8</w:t>
+            </w:r>
+            <w:r>
+              <w:rPr>
+                <w:noProof/>
+                <w:lang w:val="es-AR" w:eastAsia="es-AR"/>
+              </w:rPr>
+              <w:tab/>
+            </w:r>
+            <w:r>
+              <w:rPr>
+                <w:rStyle w:val="Hipervnculo"/>
+                <w:noProof/>
+                <w:lang w:val="es-AR"/>
+              </w:rPr>
+              <w:t>Niveles</w:t>
+            </w:r>
+            <w:r>
+              <w:rPr>
+                <w:noProof/>
+                <w:webHidden/>
+              </w:rPr>
+              <w:tab/>
+            </w:r>
+            <w:r>
+              <w:rPr>
+                <w:noProof/>
+                <w:webHidden/>
+              </w:rPr>
+              <w:fldChar w:fldCharType="begin"/>
+            </w:r>
+            <w:r>
+              <w:rPr>
+                <w:noProof/>
+                <w:webHidden/>
+              </w:rPr>
+              <w:instrText xml:space="preserve"> PAGEREF _Toc467935265 \h </w:instrText>
+            </w:r>
+            <w:r>
+              <w:rPr>
+                <w:noProof/>
+                <w:webHidden/>
+              </w:rPr>
+            </w:r>
+            <w:r>
+              <w:rPr>
+                <w:noProof/>
+                <w:webHidden/>
+              </w:rPr>
+              <w:fldChar w:fldCharType="separate"/>
+            </w:r>
+            <w:r>
+              <w:rPr>
+                <w:noProof/>
+                <w:webHidden/>
+              </w:rPr>
+              <w:t>6</w:t>
+            </w:r>
+            <w:r>
+              <w:rPr>
+                <w:noProof/>
+                <w:webHidden/>
+              </w:rPr>
+              <w:fldChar w:fldCharType="end"/>
+            </w:r>
+          </w:hyperlink>
+        </w:p>
+        <w:p>
+          <w:pPr>
+            <w:pStyle w:val="TDC1"/>
+            <w:tabs>
+              <w:tab w:val="left" w:pos="440"/>
+              <w:tab w:val="right" w:leader="dot" w:pos="9350"/>
+            </w:tabs>
+            <w:rPr>
+              <w:noProof/>
+              <w:lang w:val="es-AR" w:eastAsia="es-AR"/>
+            </w:rPr>
+          </w:pPr>
+          <w:hyperlink w:anchor="_Toc467935266" w:history="1">
+            <w:r>
+              <w:rPr>
+                <w:rStyle w:val="Hipervnculo"/>
+                <w:noProof/>
+                <w:lang w:val="es-AR"/>
+              </w:rPr>
               <w:t>9</w:t>
             </w:r>
             <w:r>
@@ -913,7 +1045,7 @@
                 <w:noProof/>
                 <w:lang w:val="es-AR"/>
               </w:rPr>
-              <w:t>Niveles</w:t>
+              <w:t>Puntaje</w:t>
             </w:r>
             <w:r>
               <w:rPr>
@@ -934,7 +1066,7 @@
                 <w:noProof/>
                 <w:webHidden/>
               </w:rPr>
-              <w:instrText xml:space="preserve"> PAGEREF _Toc467880432 \h </w:instrText>
+              <w:instrText xml:space="preserve"> PAGEREF _Toc467935266 \h </w:instrText>
             </w:r>
             <w:r>
               <w:rPr>
@@ -954,7 +1086,7 @@
                 <w:noProof/>
                 <w:webHidden/>
               </w:rPr>
-              <w:t>6</w:t>
+              <w:t>7</w:t>
             </w:r>
             <w:r>
               <w:rPr>
@@ -977,7 +1109,7 @@
               <w:lang w:val="es-AR" w:eastAsia="es-AR"/>
             </w:rPr>
           </w:pPr>
-          <w:hyperlink w:anchor="_Toc467880433" w:history="1">
+          <w:hyperlink w:anchor="_Toc467935267" w:history="1">
             <w:r>
               <w:rPr>
                 <w:rStyle w:val="Hipervnculo"/>
@@ -999,7 +1131,7 @@
                 <w:noProof/>
                 <w:lang w:val="es-AR"/>
               </w:rPr>
-              <w:t>Puntaje</w:t>
+              <w:t>Movimiento de objetos e inteligencia artificial</w:t>
             </w:r>
             <w:r>
               <w:rPr>
@@ -1020,7 +1152,7 @@
                 <w:noProof/>
                 <w:webHidden/>
               </w:rPr>
-              <w:instrText xml:space="preserve"> PAGEREF _Toc467880433 \h </w:instrText>
+              <w:instrText xml:space="preserve"> PAGEREF _Toc467935267 \h </w:instrText>
             </w:r>
             <w:r>
               <w:rPr>
@@ -1041,6 +1173,262 @@
                 <w:webHidden/>
               </w:rPr>
               <w:t>7</w:t>
+            </w:r>
+            <w:r>
+              <w:rPr>
+                <w:noProof/>
+                <w:webHidden/>
+              </w:rPr>
+              <w:fldChar w:fldCharType="end"/>
+            </w:r>
+          </w:hyperlink>
+        </w:p>
+        <w:p>
+          <w:pPr>
+            <w:pStyle w:val="TDC2"/>
+            <w:tabs>
+              <w:tab w:val="left" w:pos="880"/>
+              <w:tab w:val="right" w:leader="dot" w:pos="9350"/>
+            </w:tabs>
+            <w:rPr>
+              <w:noProof/>
+              <w:lang w:val="es-AR" w:eastAsia="es-AR"/>
+            </w:rPr>
+          </w:pPr>
+          <w:hyperlink w:anchor="_Toc467935268" w:history="1">
+            <w:r>
+              <w:rPr>
+                <w:rStyle w:val="Hipervnculo"/>
+                <w:noProof/>
+                <w:lang w:val="es-AR"/>
+              </w:rPr>
+              <w:t>10.1</w:t>
+            </w:r>
+            <w:r>
+              <w:rPr>
+                <w:noProof/>
+                <w:lang w:val="es-AR" w:eastAsia="es-AR"/>
+              </w:rPr>
+              <w:tab/>
+            </w:r>
+            <w:r>
+              <w:rPr>
+                <w:rStyle w:val="Hipervnculo"/>
+                <w:noProof/>
+                <w:lang w:val="es-AR"/>
+              </w:rPr>
+              <w:t>Enemigos</w:t>
+            </w:r>
+            <w:r>
+              <w:rPr>
+                <w:noProof/>
+                <w:webHidden/>
+              </w:rPr>
+              <w:tab/>
+            </w:r>
+            <w:r>
+              <w:rPr>
+                <w:noProof/>
+                <w:webHidden/>
+              </w:rPr>
+              <w:fldChar w:fldCharType="begin"/>
+            </w:r>
+            <w:r>
+              <w:rPr>
+                <w:noProof/>
+                <w:webHidden/>
+              </w:rPr>
+              <w:instrText xml:space="preserve"> PAGEREF _Toc467935268 \h </w:instrText>
+            </w:r>
+            <w:r>
+              <w:rPr>
+                <w:noProof/>
+                <w:webHidden/>
+              </w:rPr>
+            </w:r>
+            <w:r>
+              <w:rPr>
+                <w:noProof/>
+                <w:webHidden/>
+              </w:rPr>
+              <w:fldChar w:fldCharType="separate"/>
+            </w:r>
+            <w:r>
+              <w:rPr>
+                <w:noProof/>
+                <w:webHidden/>
+              </w:rPr>
+              <w:t>7</w:t>
+            </w:r>
+            <w:r>
+              <w:rPr>
+                <w:noProof/>
+                <w:webHidden/>
+              </w:rPr>
+              <w:fldChar w:fldCharType="end"/>
+            </w:r>
+          </w:hyperlink>
+        </w:p>
+        <w:p>
+          <w:pPr>
+            <w:pStyle w:val="TDC2"/>
+            <w:tabs>
+              <w:tab w:val="left" w:pos="880"/>
+              <w:tab w:val="right" w:leader="dot" w:pos="9350"/>
+            </w:tabs>
+            <w:rPr>
+              <w:noProof/>
+              <w:lang w:val="es-AR" w:eastAsia="es-AR"/>
+            </w:rPr>
+          </w:pPr>
+          <w:hyperlink w:anchor="_Toc467935269" w:history="1">
+            <w:r>
+              <w:rPr>
+                <w:rStyle w:val="Hipervnculo"/>
+                <w:noProof/>
+                <w:lang w:val="es-AR"/>
+              </w:rPr>
+              <w:t>10.2</w:t>
+            </w:r>
+            <w:r>
+              <w:rPr>
+                <w:noProof/>
+                <w:lang w:val="es-AR" w:eastAsia="es-AR"/>
+              </w:rPr>
+              <w:tab/>
+            </w:r>
+            <w:r>
+              <w:rPr>
+                <w:rStyle w:val="Hipervnculo"/>
+                <w:noProof/>
+                <w:lang w:val="es-AR"/>
+              </w:rPr>
+              <w:t>Proyectiles</w:t>
+            </w:r>
+            <w:r>
+              <w:rPr>
+                <w:noProof/>
+                <w:webHidden/>
+              </w:rPr>
+              <w:tab/>
+            </w:r>
+            <w:r>
+              <w:rPr>
+                <w:noProof/>
+                <w:webHidden/>
+              </w:rPr>
+              <w:fldChar w:fldCharType="begin"/>
+            </w:r>
+            <w:r>
+              <w:rPr>
+                <w:noProof/>
+                <w:webHidden/>
+              </w:rPr>
+              <w:instrText xml:space="preserve"> PAGEREF _Toc467935269 \h </w:instrText>
+            </w:r>
+            <w:r>
+              <w:rPr>
+                <w:noProof/>
+                <w:webHidden/>
+              </w:rPr>
+            </w:r>
+            <w:r>
+              <w:rPr>
+                <w:noProof/>
+                <w:webHidden/>
+              </w:rPr>
+              <w:fldChar w:fldCharType="separate"/>
+            </w:r>
+            <w:r>
+              <w:rPr>
+                <w:noProof/>
+                <w:webHidden/>
+              </w:rPr>
+              <w:t>8</w:t>
+            </w:r>
+            <w:r>
+              <w:rPr>
+                <w:noProof/>
+                <w:webHidden/>
+              </w:rPr>
+              <w:fldChar w:fldCharType="end"/>
+            </w:r>
+          </w:hyperlink>
+        </w:p>
+        <w:p>
+          <w:pPr>
+            <w:pStyle w:val="TDC2"/>
+            <w:tabs>
+              <w:tab w:val="left" w:pos="880"/>
+              <w:tab w:val="right" w:leader="dot" w:pos="9350"/>
+            </w:tabs>
+            <w:rPr>
+              <w:noProof/>
+              <w:lang w:val="es-AR" w:eastAsia="es-AR"/>
+            </w:rPr>
+          </w:pPr>
+          <w:hyperlink w:anchor="_Toc467935270" w:history="1">
+            <w:r>
+              <w:rPr>
+                <w:rStyle w:val="Hipervnculo"/>
+                <w:noProof/>
+              </w:rPr>
+              <w:t>10.3</w:t>
+            </w:r>
+            <w:r>
+              <w:rPr>
+                <w:noProof/>
+                <w:lang w:val="es-AR" w:eastAsia="es-AR"/>
+              </w:rPr>
+              <w:tab/>
+            </w:r>
+            <w:r>
+              <w:rPr>
+                <w:rStyle w:val="Hipervnculo"/>
+                <w:noProof/>
+              </w:rPr>
+              <w:t>Jugador</w:t>
+            </w:r>
+            <w:r>
+              <w:rPr>
+                <w:noProof/>
+                <w:webHidden/>
+              </w:rPr>
+              <w:tab/>
+            </w:r>
+            <w:r>
+              <w:rPr>
+                <w:noProof/>
+                <w:webHidden/>
+              </w:rPr>
+              <w:fldChar w:fldCharType="begin"/>
+            </w:r>
+            <w:r>
+              <w:rPr>
+                <w:noProof/>
+                <w:webHidden/>
+              </w:rPr>
+              <w:instrText xml:space="preserve"> PAGEREF _Toc467935270 \h </w:instrText>
+            </w:r>
+            <w:r>
+              <w:rPr>
+                <w:noProof/>
+                <w:webHidden/>
+              </w:rPr>
+            </w:r>
+            <w:r>
+              <w:rPr>
+                <w:noProof/>
+                <w:webHidden/>
+              </w:rPr>
+              <w:fldChar w:fldCharType="separate"/>
+            </w:r>
+            <w:r>
+              <w:rPr>
+                <w:noProof/>
+                <w:webHidden/>
+              </w:rPr>
+              <w:t>9</w:t>
             </w:r>
             <w:r>
               <w:rPr>
@@ -1063,12 +1451,12 @@
               <w:lang w:val="es-AR" w:eastAsia="es-AR"/>
             </w:rPr>
           </w:pPr>
-          <w:hyperlink w:anchor="_Toc467880434" w:history="1">
+          <w:hyperlink w:anchor="_Toc467935271" w:history="1">
             <w:r>
               <w:rPr>
                 <w:rStyle w:val="Hipervnculo"/>
                 <w:noProof/>
-                <w:lang w:val="es-AR"/>
+                <w:lang w:val="es-ES"/>
               </w:rPr>
               <w:t>11</w:t>
             </w:r>
@@ -1083,9 +1471,9 @@
               <w:rPr>
                 <w:rStyle w:val="Hipervnculo"/>
                 <w:noProof/>
-                <w:lang w:val="es-AR"/>
-              </w:rPr>
-              <w:t>Inteligencia Artificial</w:t>
+                <w:lang w:val="es-ES"/>
+              </w:rPr>
+              <w:t>Interfaz</w:t>
             </w:r>
             <w:r>
               <w:rPr>
@@ -1106,7 +1494,7 @@
                 <w:noProof/>
                 <w:webHidden/>
               </w:rPr>
-              <w:instrText xml:space="preserve"> PAGEREF _Toc467880434 \h </w:instrText>
+              <w:instrText xml:space="preserve"> PAGEREF _Toc467935271 \h </w:instrText>
             </w:r>
             <w:r>
               <w:rPr>
@@ -1126,7 +1514,265 @@
                 <w:noProof/>
                 <w:webHidden/>
               </w:rPr>
-              <w:t>7</w:t>
+              <w:t>10</w:t>
+            </w:r>
+            <w:r>
+              <w:rPr>
+                <w:noProof/>
+                <w:webHidden/>
+              </w:rPr>
+              <w:fldChar w:fldCharType="end"/>
+            </w:r>
+          </w:hyperlink>
+        </w:p>
+        <w:p>
+          <w:pPr>
+            <w:pStyle w:val="TDC2"/>
+            <w:tabs>
+              <w:tab w:val="left" w:pos="880"/>
+              <w:tab w:val="right" w:leader="dot" w:pos="9350"/>
+            </w:tabs>
+            <w:rPr>
+              <w:noProof/>
+              <w:lang w:val="es-AR" w:eastAsia="es-AR"/>
+            </w:rPr>
+          </w:pPr>
+          <w:hyperlink w:anchor="_Toc467935272" w:history="1">
+            <w:r>
+              <w:rPr>
+                <w:rStyle w:val="Hipervnculo"/>
+                <w:noProof/>
+                <w:lang w:val="es-ES"/>
+              </w:rPr>
+              <w:t>11.1</w:t>
+            </w:r>
+            <w:r>
+              <w:rPr>
+                <w:noProof/>
+                <w:lang w:val="es-AR" w:eastAsia="es-AR"/>
+              </w:rPr>
+              <w:tab/>
+            </w:r>
+            <w:r>
+              <w:rPr>
+                <w:rStyle w:val="Hipervnculo"/>
+                <w:noProof/>
+                <w:lang w:val="es-ES"/>
+              </w:rPr>
+              <w:t>Menú de inicio</w:t>
+            </w:r>
+            <w:r>
+              <w:rPr>
+                <w:noProof/>
+                <w:webHidden/>
+              </w:rPr>
+              <w:tab/>
+            </w:r>
+            <w:r>
+              <w:rPr>
+                <w:noProof/>
+                <w:webHidden/>
+              </w:rPr>
+              <w:fldChar w:fldCharType="begin"/>
+            </w:r>
+            <w:r>
+              <w:rPr>
+                <w:noProof/>
+                <w:webHidden/>
+              </w:rPr>
+              <w:instrText xml:space="preserve"> PAGEREF _Toc467935272 \h </w:instrText>
+            </w:r>
+            <w:r>
+              <w:rPr>
+                <w:noProof/>
+                <w:webHidden/>
+              </w:rPr>
+            </w:r>
+            <w:r>
+              <w:rPr>
+                <w:noProof/>
+                <w:webHidden/>
+              </w:rPr>
+              <w:fldChar w:fldCharType="separate"/>
+            </w:r>
+            <w:r>
+              <w:rPr>
+                <w:noProof/>
+                <w:webHidden/>
+              </w:rPr>
+              <w:t>10</w:t>
+            </w:r>
+            <w:r>
+              <w:rPr>
+                <w:noProof/>
+                <w:webHidden/>
+              </w:rPr>
+              <w:fldChar w:fldCharType="end"/>
+            </w:r>
+          </w:hyperlink>
+        </w:p>
+        <w:p>
+          <w:pPr>
+            <w:pStyle w:val="TDC2"/>
+            <w:tabs>
+              <w:tab w:val="left" w:pos="880"/>
+              <w:tab w:val="right" w:leader="dot" w:pos="9350"/>
+            </w:tabs>
+            <w:rPr>
+              <w:noProof/>
+              <w:lang w:val="es-AR" w:eastAsia="es-AR"/>
+            </w:rPr>
+          </w:pPr>
+          <w:hyperlink w:anchor="_Toc467935273" w:history="1">
+            <w:r>
+              <w:rPr>
+                <w:rStyle w:val="Hipervnculo"/>
+                <w:noProof/>
+                <w:lang w:val="es-ES"/>
+              </w:rPr>
+              <w:t>11.2</w:t>
+            </w:r>
+            <w:r>
+              <w:rPr>
+                <w:noProof/>
+                <w:lang w:val="es-AR" w:eastAsia="es-AR"/>
+              </w:rPr>
+              <w:tab/>
+            </w:r>
+            <w:r>
+              <w:rPr>
+                <w:rStyle w:val="Hipervnculo"/>
+                <w:noProof/>
+                <w:lang w:val="es-ES"/>
+              </w:rPr>
+              <w:t>Puntajes</w:t>
+            </w:r>
+            <w:r>
+              <w:rPr>
+                <w:noProof/>
+                <w:webHidden/>
+              </w:rPr>
+              <w:tab/>
+            </w:r>
+            <w:r>
+              <w:rPr>
+                <w:noProof/>
+                <w:webHidden/>
+              </w:rPr>
+              <w:fldChar w:fldCharType="begin"/>
+            </w:r>
+            <w:r>
+              <w:rPr>
+                <w:noProof/>
+                <w:webHidden/>
+              </w:rPr>
+              <w:instrText xml:space="preserve"> PAGEREF _Toc467935273 \h </w:instrText>
+            </w:r>
+            <w:r>
+              <w:rPr>
+                <w:noProof/>
+                <w:webHidden/>
+              </w:rPr>
+            </w:r>
+            <w:r>
+              <w:rPr>
+                <w:noProof/>
+                <w:webHidden/>
+              </w:rPr>
+              <w:fldChar w:fldCharType="separate"/>
+            </w:r>
+            <w:r>
+              <w:rPr>
+                <w:noProof/>
+                <w:webHidden/>
+              </w:rPr>
+              <w:t>10</w:t>
+            </w:r>
+            <w:r>
+              <w:rPr>
+                <w:noProof/>
+                <w:webHidden/>
+              </w:rPr>
+              <w:fldChar w:fldCharType="end"/>
+            </w:r>
+          </w:hyperlink>
+        </w:p>
+        <w:p>
+          <w:pPr>
+            <w:pStyle w:val="TDC2"/>
+            <w:tabs>
+              <w:tab w:val="left" w:pos="880"/>
+              <w:tab w:val="right" w:leader="dot" w:pos="9350"/>
+            </w:tabs>
+            <w:rPr>
+              <w:noProof/>
+              <w:lang w:val="es-AR" w:eastAsia="es-AR"/>
+            </w:rPr>
+          </w:pPr>
+          <w:hyperlink w:anchor="_Toc467935274" w:history="1">
+            <w:r>
+              <w:rPr>
+                <w:rStyle w:val="Hipervnculo"/>
+                <w:noProof/>
+                <w:lang w:val="es-ES"/>
+              </w:rPr>
+              <w:t>11.3</w:t>
+            </w:r>
+            <w:r>
+              <w:rPr>
+                <w:noProof/>
+                <w:lang w:val="es-AR" w:eastAsia="es-AR"/>
+              </w:rPr>
+              <w:tab/>
+            </w:r>
+            <w:r>
+              <w:rPr>
+                <w:rStyle w:val="Hipervnculo"/>
+                <w:noProof/>
+                <w:lang w:val="es-ES"/>
+              </w:rPr>
+              <w:t>Tienda</w:t>
+            </w:r>
+            <w:r>
+              <w:rPr>
+                <w:noProof/>
+                <w:webHidden/>
+              </w:rPr>
+              <w:tab/>
+            </w:r>
+            <w:r>
+              <w:rPr>
+                <w:noProof/>
+                <w:webHidden/>
+              </w:rPr>
+              <w:fldChar w:fldCharType="begin"/>
+            </w:r>
+            <w:r>
+              <w:rPr>
+                <w:noProof/>
+                <w:webHidden/>
+              </w:rPr>
+              <w:instrText xml:space="preserve"> PAGEREF _Toc467935274 \h </w:instrText>
+            </w:r>
+            <w:r>
+              <w:rPr>
+                <w:noProof/>
+                <w:webHidden/>
+              </w:rPr>
+            </w:r>
+            <w:r>
+              <w:rPr>
+                <w:noProof/>
+                <w:webHidden/>
+              </w:rPr>
+              <w:fldChar w:fldCharType="separate"/>
+            </w:r>
+            <w:r>
+              <w:rPr>
+                <w:noProof/>
+                <w:webHidden/>
+              </w:rPr>
+              <w:t>11</w:t>
             </w:r>
             <w:r>
               <w:rPr>
@@ -1149,7 +1795,7 @@
               <w:lang w:val="es-AR" w:eastAsia="es-AR"/>
             </w:rPr>
           </w:pPr>
-          <w:hyperlink w:anchor="_Toc467880435" w:history="1">
+          <w:hyperlink w:anchor="_Toc467935275" w:history="1">
             <w:r>
               <w:rPr>
                 <w:rStyle w:val="Hipervnculo"/>
@@ -1171,7 +1817,7 @@
                 <w:noProof/>
                 <w:lang w:val="es-ES"/>
               </w:rPr>
-              <w:t>Interfaz</w:t>
+              <w:t>Estilo visual</w:t>
             </w:r>
             <w:r>
               <w:rPr>
@@ -1192,7 +1838,7 @@
                 <w:noProof/>
                 <w:webHidden/>
               </w:rPr>
-              <w:instrText xml:space="preserve"> PAGEREF _Toc467880435 \h </w:instrText>
+              <w:instrText xml:space="preserve"> PAGEREF _Toc467935275 \h </w:instrText>
             </w:r>
             <w:r>
               <w:rPr>
@@ -1212,7 +1858,7 @@
                 <w:noProof/>
                 <w:webHidden/>
               </w:rPr>
-              <w:t>8</w:t>
+              <w:t>12</w:t>
             </w:r>
             <w:r>
               <w:rPr>
@@ -1235,7 +1881,7 @@
               <w:lang w:val="es-AR" w:eastAsia="es-AR"/>
             </w:rPr>
           </w:pPr>
-          <w:hyperlink w:anchor="_Toc467880436" w:history="1">
+          <w:hyperlink w:anchor="_Toc467935276" w:history="1">
             <w:r>
               <w:rPr>
                 <w:rStyle w:val="Hipervnculo"/>
@@ -1278,7 +1924,7 @@
                 <w:noProof/>
                 <w:webHidden/>
               </w:rPr>
-              <w:instrText xml:space="preserve"> PAGEREF _Toc467880436 \h </w:instrText>
+              <w:instrText xml:space="preserve"> PAGEREF _Toc467935276 \h </w:instrText>
             </w:r>
             <w:r>
               <w:rPr>
@@ -1298,7 +1944,7 @@
                 <w:noProof/>
                 <w:webHidden/>
               </w:rPr>
-              <w:t>8</w:t>
+              <w:t>12</w:t>
             </w:r>
             <w:r>
               <w:rPr>
@@ -1321,12 +1967,11 @@
               <w:lang w:val="es-AR" w:eastAsia="es-AR"/>
             </w:rPr>
           </w:pPr>
-          <w:hyperlink w:anchor="_Toc467880437" w:history="1">
+          <w:hyperlink w:anchor="_Toc467935277" w:history="1">
             <w:r>
               <w:rPr>
                 <w:rStyle w:val="Hipervnculo"/>
                 <w:noProof/>
-                <w:lang w:val="es-ES"/>
               </w:rPr>
               <w:t>12.2</w:t>
             </w:r>
@@ -1341,9 +1986,8 @@
               <w:rPr>
                 <w:rStyle w:val="Hipervnculo"/>
                 <w:noProof/>
-                <w:lang w:val="es-ES"/>
-              </w:rPr>
-              <w:t>Puntajes</w:t>
+              </w:rPr>
+              <w:t>Escenario</w:t>
             </w:r>
             <w:r>
               <w:rPr>
@@ -1364,7 +2008,7 @@
                 <w:noProof/>
                 <w:webHidden/>
               </w:rPr>
-              <w:instrText xml:space="preserve"> PAGEREF _Toc467880437 \h </w:instrText>
+              <w:instrText xml:space="preserve"> PAGEREF _Toc467935277 \h </w:instrText>
             </w:r>
             <w:r>
               <w:rPr>
@@ -1384,349 +2028,7 @@
                 <w:noProof/>
                 <w:webHidden/>
               </w:rPr>
-              <w:t>8</w:t>
-            </w:r>
-            <w:r>
-              <w:rPr>
-                <w:noProof/>
-                <w:webHidden/>
-              </w:rPr>
-              <w:fldChar w:fldCharType="end"/>
-            </w:r>
-          </w:hyperlink>
-        </w:p>
-        <w:p>
-          <w:pPr>
-            <w:pStyle w:val="TDC2"/>
-            <w:tabs>
-              <w:tab w:val="left" w:pos="880"/>
-              <w:tab w:val="right" w:leader="dot" w:pos="9350"/>
-            </w:tabs>
-            <w:rPr>
-              <w:noProof/>
-              <w:lang w:val="es-AR" w:eastAsia="es-AR"/>
-            </w:rPr>
-          </w:pPr>
-          <w:hyperlink w:anchor="_Toc467880438" w:history="1">
-            <w:r>
-              <w:rPr>
-                <w:rStyle w:val="Hipervnculo"/>
-                <w:noProof/>
-                <w:lang w:val="es-ES"/>
-              </w:rPr>
-              <w:t>12.3</w:t>
-            </w:r>
-            <w:r>
-              <w:rPr>
-                <w:noProof/>
-                <w:lang w:val="es-AR" w:eastAsia="es-AR"/>
-              </w:rPr>
-              <w:tab/>
-            </w:r>
-            <w:r>
-              <w:rPr>
-                <w:rStyle w:val="Hipervnculo"/>
-                <w:noProof/>
-                <w:lang w:val="es-ES"/>
-              </w:rPr>
-              <w:t>Tienda</w:t>
-            </w:r>
-            <w:r>
-              <w:rPr>
-                <w:noProof/>
-                <w:webHidden/>
-              </w:rPr>
-              <w:tab/>
-            </w:r>
-            <w:r>
-              <w:rPr>
-                <w:noProof/>
-                <w:webHidden/>
-              </w:rPr>
-              <w:fldChar w:fldCharType="begin"/>
-            </w:r>
-            <w:r>
-              <w:rPr>
-                <w:noProof/>
-                <w:webHidden/>
-              </w:rPr>
-              <w:instrText xml:space="preserve"> PAGEREF _Toc467880438 \h </w:instrText>
-            </w:r>
-            <w:r>
-              <w:rPr>
-                <w:noProof/>
-                <w:webHidden/>
-              </w:rPr>
-            </w:r>
-            <w:r>
-              <w:rPr>
-                <w:noProof/>
-                <w:webHidden/>
-              </w:rPr>
-              <w:fldChar w:fldCharType="separate"/>
-            </w:r>
-            <w:r>
-              <w:rPr>
-                <w:noProof/>
-                <w:webHidden/>
-              </w:rPr>
-              <w:t>8</w:t>
-            </w:r>
-            <w:r>
-              <w:rPr>
-                <w:noProof/>
-                <w:webHidden/>
-              </w:rPr>
-              <w:fldChar w:fldCharType="end"/>
-            </w:r>
-          </w:hyperlink>
-        </w:p>
-        <w:p>
-          <w:pPr>
-            <w:pStyle w:val="TDC1"/>
-            <w:tabs>
-              <w:tab w:val="left" w:pos="660"/>
-              <w:tab w:val="right" w:leader="dot" w:pos="9350"/>
-            </w:tabs>
-            <w:rPr>
-              <w:noProof/>
-              <w:lang w:val="es-AR" w:eastAsia="es-AR"/>
-            </w:rPr>
-          </w:pPr>
-          <w:hyperlink w:anchor="_Toc467880439" w:history="1">
-            <w:r>
-              <w:rPr>
-                <w:rStyle w:val="Hipervnculo"/>
-                <w:noProof/>
-                <w:lang w:val="es-ES"/>
-              </w:rPr>
-              <w:t>13</w:t>
-            </w:r>
-            <w:r>
-              <w:rPr>
-                <w:noProof/>
-                <w:lang w:val="es-AR" w:eastAsia="es-AR"/>
-              </w:rPr>
-              <w:tab/>
-            </w:r>
-            <w:r>
-              <w:rPr>
-                <w:rStyle w:val="Hipervnculo"/>
-                <w:noProof/>
-                <w:lang w:val="es-ES"/>
-              </w:rPr>
-              <w:t>Estilo visual</w:t>
-            </w:r>
-            <w:r>
-              <w:rPr>
-                <w:noProof/>
-                <w:webHidden/>
-              </w:rPr>
-              <w:tab/>
-            </w:r>
-            <w:r>
-              <w:rPr>
-                <w:noProof/>
-                <w:webHidden/>
-              </w:rPr>
-              <w:fldChar w:fldCharType="begin"/>
-            </w:r>
-            <w:r>
-              <w:rPr>
-                <w:noProof/>
-                <w:webHidden/>
-              </w:rPr>
-              <w:instrText xml:space="preserve"> PAGEREF _Toc467880439 \h </w:instrText>
-            </w:r>
-            <w:r>
-              <w:rPr>
-                <w:noProof/>
-                <w:webHidden/>
-              </w:rPr>
-            </w:r>
-            <w:r>
-              <w:rPr>
-                <w:noProof/>
-                <w:webHidden/>
-              </w:rPr>
-              <w:fldChar w:fldCharType="separate"/>
-            </w:r>
-            <w:r>
-              <w:rPr>
-                <w:noProof/>
-                <w:webHidden/>
-              </w:rPr>
-              <w:t>8</w:t>
-            </w:r>
-            <w:r>
-              <w:rPr>
-                <w:noProof/>
-                <w:webHidden/>
-              </w:rPr>
-              <w:fldChar w:fldCharType="end"/>
-            </w:r>
-          </w:hyperlink>
-        </w:p>
-        <w:p>
-          <w:pPr>
-            <w:pStyle w:val="TDC2"/>
-            <w:tabs>
-              <w:tab w:val="left" w:pos="880"/>
-              <w:tab w:val="right" w:leader="dot" w:pos="9350"/>
-            </w:tabs>
-            <w:rPr>
-              <w:noProof/>
-              <w:lang w:val="es-AR" w:eastAsia="es-AR"/>
-            </w:rPr>
-          </w:pPr>
-          <w:hyperlink w:anchor="_Toc467880440" w:history="1">
-            <w:r>
-              <w:rPr>
-                <w:rStyle w:val="Hipervnculo"/>
-                <w:noProof/>
-                <w:lang w:val="es-ES"/>
-              </w:rPr>
-              <w:t>13.1</w:t>
-            </w:r>
-            <w:r>
-              <w:rPr>
-                <w:noProof/>
-                <w:lang w:val="es-AR" w:eastAsia="es-AR"/>
-              </w:rPr>
-              <w:tab/>
-            </w:r>
-            <w:r>
-              <w:rPr>
-                <w:rStyle w:val="Hipervnculo"/>
-                <w:noProof/>
-                <w:lang w:val="es-ES"/>
-              </w:rPr>
-              <w:t>Menú de inicio</w:t>
-            </w:r>
-            <w:r>
-              <w:rPr>
-                <w:noProof/>
-                <w:webHidden/>
-              </w:rPr>
-              <w:tab/>
-            </w:r>
-            <w:r>
-              <w:rPr>
-                <w:noProof/>
-                <w:webHidden/>
-              </w:rPr>
-              <w:fldChar w:fldCharType="begin"/>
-            </w:r>
-            <w:r>
-              <w:rPr>
-                <w:noProof/>
-                <w:webHidden/>
-              </w:rPr>
-              <w:instrText xml:space="preserve"> PAGEREF _Toc467880440 \h </w:instrText>
-            </w:r>
-            <w:r>
-              <w:rPr>
-                <w:noProof/>
-                <w:webHidden/>
-              </w:rPr>
-            </w:r>
-            <w:r>
-              <w:rPr>
-                <w:noProof/>
-                <w:webHidden/>
-              </w:rPr>
-              <w:fldChar w:fldCharType="separate"/>
-            </w:r>
-            <w:r>
-              <w:rPr>
-                <w:noProof/>
-                <w:webHidden/>
-              </w:rPr>
-              <w:t>9</w:t>
-            </w:r>
-            <w:r>
-              <w:rPr>
-                <w:noProof/>
-                <w:webHidden/>
-              </w:rPr>
-              <w:fldChar w:fldCharType="end"/>
-            </w:r>
-          </w:hyperlink>
-        </w:p>
-        <w:p>
-          <w:pPr>
-            <w:pStyle w:val="TDC2"/>
-            <w:tabs>
-              <w:tab w:val="left" w:pos="880"/>
-              <w:tab w:val="right" w:leader="dot" w:pos="9350"/>
-            </w:tabs>
-            <w:rPr>
-              <w:noProof/>
-              <w:lang w:val="es-AR" w:eastAsia="es-AR"/>
-            </w:rPr>
-          </w:pPr>
-          <w:hyperlink w:anchor="_Toc467880441" w:history="1">
-            <w:r>
-              <w:rPr>
-                <w:rStyle w:val="Hipervnculo"/>
-                <w:noProof/>
-              </w:rPr>
-              <w:t>13.2</w:t>
-            </w:r>
-            <w:r>
-              <w:rPr>
-                <w:noProof/>
-                <w:lang w:val="es-AR" w:eastAsia="es-AR"/>
-              </w:rPr>
-              <w:tab/>
-            </w:r>
-            <w:r>
-              <w:rPr>
-                <w:rStyle w:val="Hipervnculo"/>
-                <w:noProof/>
-              </w:rPr>
-              <w:t>Escenario</w:t>
-            </w:r>
-            <w:r>
-              <w:rPr>
-                <w:noProof/>
-                <w:webHidden/>
-              </w:rPr>
-              <w:tab/>
-            </w:r>
-            <w:r>
-              <w:rPr>
-                <w:noProof/>
-                <w:webHidden/>
-              </w:rPr>
-              <w:fldChar w:fldCharType="begin"/>
-            </w:r>
-            <w:r>
-              <w:rPr>
-                <w:noProof/>
-                <w:webHidden/>
-              </w:rPr>
-              <w:instrText xml:space="preserve"> PAGEREF _Toc467880441 \h </w:instrText>
-            </w:r>
-            <w:r>
-              <w:rPr>
-                <w:noProof/>
-                <w:webHidden/>
-              </w:rPr>
-            </w:r>
-            <w:r>
-              <w:rPr>
-                <w:noProof/>
-                <w:webHidden/>
-              </w:rPr>
-              <w:fldChar w:fldCharType="separate"/>
-            </w:r>
-            <w:r>
-              <w:rPr>
-                <w:noProof/>
-                <w:webHidden/>
-              </w:rPr>
-              <w:t>11</w:t>
+              <w:t>14</w:t>
             </w:r>
             <w:r>
               <w:rPr>
@@ -1751,13 +2053,35 @@
     </w:sdt>
     <w:p>
       <w:pPr>
+        <w:rPr>
+          <w:rFonts w:asciiTheme="majorHAnsi" w:eastAsiaTheme="majorEastAsia" w:hAnsiTheme="majorHAnsi" w:cstheme="majorBidi"/>
+          <w:b/>
+          <w:bCs/>
+          <w:smallCaps/>
+          <w:noProof/>
+          <w:color w:val="000000" w:themeColor="text1"/>
+          <w:sz w:val="36"/>
+          <w:szCs w:val="36"/>
+          <w:lang w:val="es-ES"/>
+        </w:rPr>
+      </w:pPr>
+      <w:r>
+        <w:rPr>
+          <w:noProof/>
+          <w:lang w:val="es-ES"/>
+        </w:rPr>
+        <w:br w:type="page"/>
+      </w:r>
+    </w:p>
+    <w:p>
+      <w:pPr>
         <w:pStyle w:val="Ttulo1"/>
         <w:rPr>
           <w:noProof/>
           <w:lang w:val="es-ES"/>
         </w:rPr>
       </w:pPr>
-      <w:bookmarkStart w:id="0" w:name="_Toc467880425"/>
+      <w:bookmarkStart w:id="0" w:name="_Toc467935258"/>
       <w:r>
         <w:rPr>
           <w:noProof/>
@@ -1944,7 +2268,7 @@
           <w:lang w:val="es-ES"/>
         </w:rPr>
       </w:pPr>
-      <w:bookmarkStart w:id="1" w:name="_Toc467880426"/>
+      <w:bookmarkStart w:id="1" w:name="_Toc467935259"/>
       <w:r>
         <w:rPr>
           <w:lang w:val="es-ES"/>
@@ -1995,7 +2319,7 @@
           <w:lang w:val="es-ES"/>
         </w:rPr>
       </w:pPr>
-      <w:bookmarkStart w:id="2" w:name="_Toc467880427"/>
+      <w:bookmarkStart w:id="2" w:name="_Toc467935260"/>
       <w:r>
         <w:rPr>
           <w:lang w:val="es-ES"/>
@@ -2127,7 +2451,7 @@
           <w:lang w:val="es-ES"/>
         </w:rPr>
       </w:pPr>
-      <w:bookmarkStart w:id="3" w:name="_Toc467880428"/>
+      <w:bookmarkStart w:id="3" w:name="_Toc467935261"/>
       <w:r>
         <w:rPr>
           <w:noProof/>
@@ -2235,7 +2559,7 @@
               <wp:posOffset>270402</wp:posOffset>
             </wp:positionV>
             <wp:extent cx="4856672" cy="2725420"/>
-            <wp:effectExtent l="0" t="0" r="1270" b="0"/>
+            <wp:effectExtent l="133350" t="133350" r="134620" b="151130"/>
             <wp:wrapTopAndBottom/>
             <wp:docPr id="5" name="Imagen 3"/>
             <wp:cNvGraphicFramePr>
@@ -2268,6 +2592,36 @@
                     <a:prstGeom prst="rect">
                       <a:avLst/>
                     </a:prstGeom>
+                    <a:solidFill>
+                      <a:srgbClr val="FFFFFF">
+                        <a:shade val="85000"/>
+                      </a:srgbClr>
+                    </a:solidFill>
+                    <a:ln w="88900" cap="sq">
+                      <a:solidFill>
+                        <a:srgbClr val="FFFFFF"/>
+                      </a:solidFill>
+                      <a:miter lim="800000"/>
+                    </a:ln>
+                    <a:effectLst>
+                      <a:outerShdw blurRad="55000" dist="18000" dir="5400000" algn="tl" rotWithShape="0">
+                        <a:srgbClr val="000000">
+                          <a:alpha val="40000"/>
+                        </a:srgbClr>
+                      </a:outerShdw>
+                    </a:effectLst>
+                    <a:scene3d>
+                      <a:camera prst="orthographicFront"/>
+                      <a:lightRig rig="twoPt" dir="t">
+                        <a:rot lat="0" lon="0" rev="7200000"/>
+                      </a:lightRig>
+                    </a:scene3d>
+                    <a:sp3d>
+                      <a:bevelT w="25400" h="19050"/>
+                      <a:contourClr>
+                        <a:srgbClr val="FFFFFF"/>
+                      </a:contourClr>
+                    </a:sp3d>
                   </pic:spPr>
                 </pic:pic>
               </a:graphicData>
@@ -2279,6 +2633,7 @@
     <w:p>
       <w:pPr>
         <w:ind w:firstLine="708"/>
+        <w:jc w:val="both"/>
         <w:rPr>
           <w:sz w:val="24"/>
           <w:szCs w:val="24"/>
@@ -2289,36 +2644,6 @@
     <w:p>
       <w:pPr>
         <w:ind w:firstLine="708"/>
-        <w:jc w:val="both"/>
-        <w:rPr>
-          <w:sz w:val="24"/>
-          <w:szCs w:val="24"/>
-          <w:lang w:val="es-AR"/>
-        </w:rPr>
-      </w:pPr>
-    </w:p>
-    <w:p>
-      <w:pPr>
-        <w:ind w:firstLine="708"/>
-        <w:jc w:val="both"/>
-        <w:rPr>
-          <w:sz w:val="24"/>
-          <w:szCs w:val="24"/>
-          <w:lang w:val="es-AR"/>
-        </w:rPr>
-      </w:pPr>
-      <w:r>
-        <w:rPr>
-          <w:sz w:val="24"/>
-          <w:szCs w:val="24"/>
-          <w:lang w:val="es-AR"/>
-        </w:rPr>
-        <w:t>Especulando con que el jugador irá adquiriendo experiencia con los minutos, la frecuencia de aparición y disparo de los enemigos y su velocidad irá aumentando lentamente en todo momento. Se recibirán puntos por cada enemigo destruido y la partida finalizará cuando se reciba un disparo o se colisione contra otra aeronave.</w:t>
-      </w:r>
-    </w:p>
-    <w:p>
-      <w:pPr>
-        <w:ind w:firstLine="576"/>
         <w:jc w:val="both"/>
         <w:rPr>
           <w:rFonts w:asciiTheme="majorHAnsi" w:eastAsiaTheme="majorEastAsia" w:hAnsiTheme="majorHAnsi" w:cstheme="majorBidi"/>
@@ -2331,6 +2656,34 @@
           <w:lang w:val="es-AR"/>
         </w:rPr>
       </w:pPr>
+      <w:r>
+        <w:rPr>
+          <w:sz w:val="24"/>
+          <w:szCs w:val="24"/>
+          <w:lang w:val="es-AR"/>
+        </w:rPr>
+        <w:t>Especulando con que el jugador irá adquiriendo experiencia con los minutos, la frecuencia de aparición y disparo de los enemigos y su velocidad irá aumentando lentamente en todo momento. Se recibirán puntos por cada enemigo destruido y la partida finalizará cuando se reciba un disparo o se colisione contra otra aeronave.</w:t>
+      </w:r>
+    </w:p>
+    <w:p>
+      <w:pPr>
+        <w:rPr>
+          <w:rFonts w:asciiTheme="majorHAnsi" w:eastAsiaTheme="majorEastAsia" w:hAnsiTheme="majorHAnsi" w:cstheme="majorBidi"/>
+          <w:b/>
+          <w:bCs/>
+          <w:smallCaps/>
+          <w:color w:val="000000" w:themeColor="text1"/>
+          <w:sz w:val="36"/>
+          <w:szCs w:val="36"/>
+          <w:lang w:val="es-AR"/>
+        </w:rPr>
+      </w:pPr>
+      <w:r>
+        <w:rPr>
+          <w:lang w:val="es-AR"/>
+        </w:rPr>
+        <w:br w:type="page"/>
+      </w:r>
     </w:p>
     <w:p>
       <w:pPr>
@@ -2339,7 +2692,7 @@
           <w:lang w:val="es-AR"/>
         </w:rPr>
       </w:pPr>
-      <w:bookmarkStart w:id="4" w:name="_Toc467880429"/>
+      <w:bookmarkStart w:id="4" w:name="_Toc467935262"/>
       <w:proofErr w:type="spellStart"/>
       <w:r>
         <w:rPr>
@@ -2833,7 +3186,7 @@
           <w:lang w:val="es-AR"/>
         </w:rPr>
       </w:pPr>
-      <w:bookmarkStart w:id="5" w:name="_Toc467880430"/>
+      <w:bookmarkStart w:id="5" w:name="_Toc467935263"/>
       <w:r>
         <w:rPr>
           <w:lang w:val="es-AR"/>
@@ -3060,42 +3413,40 @@
         </w:rPr>
         <w:t>accedida</w:t>
       </w:r>
-      <w:bookmarkStart w:id="6" w:name="_GoBack"/>
+      <w:r>
+        <w:rPr>
+          <w:sz w:val="24"/>
+          <w:szCs w:val="24"/>
+          <w:lang w:val="es-AR"/>
+        </w:rPr>
+        <w:t xml:space="preserve"> desde el menú de inicio del juego.</w:t>
+      </w:r>
+    </w:p>
+    <w:p>
+      <w:pPr>
+        <w:ind w:firstLine="360"/>
+        <w:rPr>
+          <w:sz w:val="24"/>
+          <w:szCs w:val="24"/>
+          <w:lang w:val="es-AR"/>
+        </w:rPr>
+      </w:pPr>
+    </w:p>
+    <w:p>
+      <w:pPr>
+        <w:pStyle w:val="Ttulo1"/>
+        <w:rPr>
+          <w:lang w:val="es-AR"/>
+        </w:rPr>
+      </w:pPr>
+      <w:bookmarkStart w:id="6" w:name="_Toc467935264"/>
+      <w:r>
+        <w:rPr>
+          <w:lang w:val="es-AR"/>
+        </w:rPr>
+        <w:t>Controles</w:t>
+      </w:r>
       <w:bookmarkEnd w:id="6"/>
-      <w:r>
-        <w:rPr>
-          <w:sz w:val="24"/>
-          <w:szCs w:val="24"/>
-          <w:lang w:val="es-AR"/>
-        </w:rPr>
-        <w:t xml:space="preserve"> desde el menú de inicio del juego.</w:t>
-      </w:r>
-    </w:p>
-    <w:p>
-      <w:pPr>
-        <w:ind w:firstLine="360"/>
-        <w:rPr>
-          <w:sz w:val="24"/>
-          <w:szCs w:val="24"/>
-          <w:lang w:val="es-AR"/>
-        </w:rPr>
-      </w:pPr>
-    </w:p>
-    <w:p>
-      <w:pPr>
-        <w:pStyle w:val="Ttulo1"/>
-        <w:rPr>
-          <w:lang w:val="es-AR"/>
-        </w:rPr>
-      </w:pPr>
-      <w:bookmarkStart w:id="7" w:name="_Toc467880431"/>
-      <w:r>
-        <w:rPr>
-          <w:lang w:val="es-AR"/>
-        </w:rPr>
-        <w:t>Controles</w:t>
-      </w:r>
-      <w:bookmarkEnd w:id="7"/>
     </w:p>
     <w:p>
       <w:pPr>
@@ -3320,14 +3671,14 @@
           <w:lang w:val="es-AR"/>
         </w:rPr>
       </w:pPr>
-      <w:bookmarkStart w:id="8" w:name="_Toc467880432"/>
+      <w:bookmarkStart w:id="7" w:name="_Toc467935265"/>
       <w:r>
         <w:rPr>
           <w:lang w:val="es-AR"/>
         </w:rPr>
         <w:t>Niveles</w:t>
       </w:r>
-      <w:bookmarkEnd w:id="8"/>
+      <w:bookmarkEnd w:id="7"/>
     </w:p>
     <w:p>
       <w:pPr>
@@ -3387,14 +3738,14 @@
         <w:lastRenderedPageBreak/>
         <w:tab/>
       </w:r>
-      <w:bookmarkStart w:id="9" w:name="_Toc467880433"/>
+      <w:bookmarkStart w:id="8" w:name="_Toc467935266"/>
       <w:r>
         <w:rPr>
           <w:lang w:val="es-AR"/>
         </w:rPr>
         <w:t>Puntaje</w:t>
       </w:r>
-      <w:bookmarkEnd w:id="9"/>
+      <w:bookmarkEnd w:id="8"/>
     </w:p>
     <w:p>
       <w:pPr>
@@ -3567,14 +3918,32 @@
           <w:lang w:val="es-AR"/>
         </w:rPr>
       </w:pPr>
-      <w:bookmarkStart w:id="10" w:name="_Toc467880434"/>
-      <w:r>
-        <w:rPr>
-          <w:lang w:val="es-AR"/>
-        </w:rPr>
-        <w:t>Inteligencia Artificial</w:t>
-      </w:r>
-      <w:bookmarkEnd w:id="10"/>
+      <w:bookmarkStart w:id="9" w:name="_Toc467935267"/>
+      <w:r>
+        <w:rPr>
+          <w:lang w:val="es-AR"/>
+        </w:rPr>
+        <w:t>Movimiento de objetos e i</w:t>
+      </w:r>
+      <w:r>
+        <w:rPr>
+          <w:lang w:val="es-AR"/>
+        </w:rPr>
+        <w:t xml:space="preserve">nteligencia </w:t>
+      </w:r>
+      <w:r>
+        <w:rPr>
+          <w:lang w:val="es-AR"/>
+        </w:rPr>
+        <w:t>a</w:t>
+      </w:r>
+      <w:r>
+        <w:rPr>
+          <w:lang w:val="es-AR"/>
+        </w:rPr>
+        <w:t>rtificial</w:t>
+      </w:r>
+      <w:bookmarkEnd w:id="9"/>
     </w:p>
     <w:p>
       <w:pPr>
@@ -3609,6 +3978,152 @@
           <w:szCs w:val="24"/>
           <w:lang w:val="es-AR"/>
         </w:rPr>
+        <w:t xml:space="preserve">Con el objetivo de que no haya dos partidas iguales, gran parte de los movimientos del juego se ven afectados por un factor aleatorio. </w:t>
+      </w:r>
+      <w:r>
+        <w:rPr>
+          <w:rFonts w:eastAsiaTheme="majorEastAsia"/>
+          <w:sz w:val="24"/>
+          <w:szCs w:val="24"/>
+          <w:lang w:val="es-AR"/>
+        </w:rPr>
+        <w:t xml:space="preserve">Para mayor claridad, se utiliza la notación </w:t>
+      </w:r>
+      <w:proofErr w:type="gramStart"/>
+      <w:r>
+        <w:rPr>
+          <w:rFonts w:eastAsiaTheme="majorEastAsia"/>
+          <w:sz w:val="24"/>
+          <w:szCs w:val="24"/>
+          <w:lang w:val="es-AR"/>
+        </w:rPr>
+        <w:t>Rand(</w:t>
+      </w:r>
+      <w:proofErr w:type="gramEnd"/>
+      <w:r>
+        <w:rPr>
+          <w:rFonts w:eastAsiaTheme="majorEastAsia"/>
+          <w:sz w:val="24"/>
+          <w:szCs w:val="24"/>
+          <w:lang w:val="es-AR"/>
+        </w:rPr>
+        <w:t xml:space="preserve">desde, hasta) que hace referencia a un valor </w:t>
+      </w:r>
+      <w:r>
+        <w:rPr>
+          <w:rFonts w:eastAsiaTheme="majorEastAsia"/>
+          <w:sz w:val="24"/>
+          <w:szCs w:val="24"/>
+          <w:lang w:val="es-AR"/>
+        </w:rPr>
+        <w:t>aleatorio</w:t>
+      </w:r>
+      <w:r>
+        <w:rPr>
+          <w:rFonts w:eastAsiaTheme="majorEastAsia"/>
+          <w:sz w:val="24"/>
+          <w:szCs w:val="24"/>
+          <w:lang w:val="es-AR"/>
+        </w:rPr>
+        <w:t xml:space="preserve"> </w:t>
+      </w:r>
+      <w:r>
+        <w:rPr>
+          <w:rFonts w:eastAsiaTheme="majorEastAsia"/>
+          <w:sz w:val="24"/>
+          <w:szCs w:val="24"/>
+          <w:lang w:val="es-AR"/>
+        </w:rPr>
+        <w:t xml:space="preserve">entre </w:t>
+      </w:r>
+      <w:r>
+        <w:rPr>
+          <w:rFonts w:eastAsiaTheme="majorEastAsia"/>
+          <w:i/>
+          <w:sz w:val="24"/>
+          <w:szCs w:val="24"/>
+          <w:lang w:val="es-AR"/>
+        </w:rPr>
+        <w:t>desde</w:t>
+      </w:r>
+      <w:r>
+        <w:rPr>
+          <w:rFonts w:eastAsiaTheme="majorEastAsia"/>
+          <w:sz w:val="24"/>
+          <w:szCs w:val="24"/>
+          <w:lang w:val="es-AR"/>
+        </w:rPr>
+        <w:t xml:space="preserve"> y </w:t>
+      </w:r>
+      <w:r>
+        <w:rPr>
+          <w:rFonts w:eastAsiaTheme="majorEastAsia"/>
+          <w:i/>
+          <w:sz w:val="24"/>
+          <w:szCs w:val="24"/>
+          <w:lang w:val="es-AR"/>
+        </w:rPr>
+        <w:t>hasta</w:t>
+      </w:r>
+      <w:r>
+        <w:rPr>
+          <w:rFonts w:eastAsiaTheme="majorEastAsia"/>
+          <w:sz w:val="24"/>
+          <w:szCs w:val="24"/>
+          <w:lang w:val="es-AR"/>
+        </w:rPr>
+        <w:t xml:space="preserve">. </w:t>
+      </w:r>
+      <w:r>
+        <w:rPr>
+          <w:rFonts w:eastAsiaTheme="majorEastAsia"/>
+          <w:sz w:val="24"/>
+          <w:szCs w:val="24"/>
+          <w:lang w:val="es-AR"/>
+        </w:rPr>
+        <w:t xml:space="preserve"> </w:t>
+      </w:r>
+    </w:p>
+    <w:p>
+      <w:pPr>
+        <w:pStyle w:val="Ttulo2"/>
+        <w:rPr>
+          <w:lang w:val="es-AR"/>
+        </w:rPr>
+      </w:pPr>
+      <w:bookmarkStart w:id="10" w:name="_Toc467935268"/>
+      <w:r>
+        <w:rPr>
+          <w:lang w:val="es-AR"/>
+        </w:rPr>
+        <w:t>Enemigos</w:t>
+      </w:r>
+      <w:bookmarkEnd w:id="10"/>
+    </w:p>
+    <w:p>
+      <w:pPr>
+        <w:rPr>
+          <w:lang w:val="es-AR"/>
+        </w:rPr>
+      </w:pPr>
+    </w:p>
+    <w:p>
+      <w:pPr>
+        <w:ind w:firstLine="432"/>
+        <w:rPr>
+          <w:rFonts w:eastAsiaTheme="majorEastAsia"/>
+          <w:sz w:val="24"/>
+          <w:szCs w:val="24"/>
+          <w:lang w:val="es-AR"/>
+        </w:rPr>
+      </w:pPr>
+      <w:r>
+        <w:rPr>
+          <w:rFonts w:eastAsiaTheme="majorEastAsia"/>
+          <w:sz w:val="24"/>
+          <w:szCs w:val="24"/>
+          <w:lang w:val="es-AR"/>
+        </w:rPr>
         <w:t xml:space="preserve">La inteligencia artificial con la cual se provee a los enemigos es nula. Éstos aparecen con una altitud aleatoria en el lado derecho de la pantalla y se desplazan en línea </w:t>
       </w:r>
       <w:r>
@@ -3641,6 +4156,440 @@
     </w:p>
     <w:p>
       <w:pPr>
+        <w:pStyle w:val="Prrafodelista"/>
+        <w:numPr>
+          <w:ilvl w:val="0"/>
+          <w:numId w:val="22"/>
+        </w:numPr>
+        <w:rPr>
+          <w:rFonts w:eastAsiaTheme="majorEastAsia"/>
+          <w:sz w:val="24"/>
+          <w:szCs w:val="24"/>
+          <w:lang w:val="es-AR"/>
+        </w:rPr>
+      </w:pPr>
+      <w:r>
+        <w:rPr>
+          <w:rFonts w:eastAsiaTheme="majorEastAsia"/>
+          <w:sz w:val="24"/>
+          <w:szCs w:val="24"/>
+          <w:lang w:val="es-AR"/>
+        </w:rPr>
+        <w:t xml:space="preserve">Altitud del enemigo: </w:t>
+      </w:r>
+      <w:proofErr w:type="gramStart"/>
+      <w:r>
+        <w:rPr>
+          <w:rFonts w:eastAsiaTheme="majorEastAsia"/>
+          <w:sz w:val="24"/>
+          <w:szCs w:val="24"/>
+          <w:lang w:val="es-AR"/>
+        </w:rPr>
+        <w:t>Rand(</w:t>
+      </w:r>
+      <w:proofErr w:type="gramEnd"/>
+      <w:r>
+        <w:rPr>
+          <w:rFonts w:eastAsiaTheme="majorEastAsia"/>
+          <w:sz w:val="24"/>
+          <w:szCs w:val="24"/>
+          <w:lang w:val="es-AR"/>
+        </w:rPr>
+        <w:t>altitud mínima de pantalla, altitud máxima de pantalla).</w:t>
+      </w:r>
+    </w:p>
+    <w:p>
+      <w:pPr>
+        <w:ind w:left="792"/>
+        <w:rPr>
+          <w:rFonts w:eastAsiaTheme="majorEastAsia"/>
+          <w:sz w:val="24"/>
+          <w:szCs w:val="24"/>
+          <w:lang w:val="es-AR"/>
+        </w:rPr>
+      </w:pPr>
+    </w:p>
+    <w:p>
+      <w:pPr>
+        <w:pStyle w:val="Prrafodelista"/>
+        <w:numPr>
+          <w:ilvl w:val="0"/>
+          <w:numId w:val="20"/>
+        </w:numPr>
+        <w:rPr>
+          <w:rFonts w:eastAsiaTheme="majorEastAsia"/>
+          <w:sz w:val="24"/>
+          <w:szCs w:val="24"/>
+          <w:lang w:val="es-AR"/>
+        </w:rPr>
+      </w:pPr>
+      <w:r>
+        <w:rPr>
+          <w:rFonts w:eastAsiaTheme="majorEastAsia"/>
+          <w:sz w:val="24"/>
+          <w:szCs w:val="24"/>
+          <w:lang w:val="es-AR"/>
+        </w:rPr>
+        <w:t xml:space="preserve">Frecuencia de aparición inicial: cada 5 segundos + </w:t>
+      </w:r>
+      <w:proofErr w:type="gramStart"/>
+      <w:r>
+        <w:rPr>
+          <w:rFonts w:eastAsiaTheme="majorEastAsia"/>
+          <w:sz w:val="24"/>
+          <w:szCs w:val="24"/>
+          <w:lang w:val="es-AR"/>
+        </w:rPr>
+        <w:t>Rand(</w:t>
+      </w:r>
+      <w:proofErr w:type="gramEnd"/>
+      <w:r>
+        <w:rPr>
+          <w:rFonts w:eastAsiaTheme="majorEastAsia"/>
+          <w:sz w:val="24"/>
+          <w:szCs w:val="24"/>
+          <w:lang w:val="es-AR"/>
+        </w:rPr>
+        <w:t>-1,1) segundos.</w:t>
+      </w:r>
+    </w:p>
+    <w:p>
+      <w:pPr>
+        <w:pStyle w:val="Prrafodelista"/>
+        <w:numPr>
+          <w:ilvl w:val="0"/>
+          <w:numId w:val="20"/>
+        </w:numPr>
+        <w:rPr>
+          <w:rFonts w:eastAsiaTheme="majorEastAsia"/>
+          <w:sz w:val="24"/>
+          <w:szCs w:val="24"/>
+          <w:lang w:val="es-AR"/>
+        </w:rPr>
+      </w:pPr>
+      <w:r>
+        <w:rPr>
+          <w:rFonts w:eastAsiaTheme="majorEastAsia"/>
+          <w:sz w:val="24"/>
+          <w:szCs w:val="24"/>
+          <w:lang w:val="es-AR"/>
+        </w:rPr>
+        <w:lastRenderedPageBreak/>
+        <w:t>Aumento de frecuencia</w:t>
+      </w:r>
+      <w:r>
+        <w:rPr>
+          <w:rFonts w:eastAsiaTheme="majorEastAsia"/>
+          <w:sz w:val="24"/>
+          <w:szCs w:val="24"/>
+          <w:lang w:val="es-AR"/>
+        </w:rPr>
+        <w:t xml:space="preserve"> de aparición</w:t>
+      </w:r>
+      <w:r>
+        <w:rPr>
+          <w:rFonts w:eastAsiaTheme="majorEastAsia"/>
+          <w:sz w:val="24"/>
+          <w:szCs w:val="24"/>
+          <w:lang w:val="es-AR"/>
+        </w:rPr>
+        <w:t>: Se reduce el tiempo entre</w:t>
+      </w:r>
+      <w:r>
+        <w:rPr>
+          <w:rFonts w:eastAsiaTheme="majorEastAsia"/>
+          <w:sz w:val="24"/>
+          <w:szCs w:val="24"/>
+          <w:lang w:val="es-AR"/>
+        </w:rPr>
+        <w:t xml:space="preserve"> aparici</w:t>
+      </w:r>
+      <w:r>
+        <w:rPr>
+          <w:rFonts w:eastAsiaTheme="majorEastAsia"/>
+          <w:sz w:val="24"/>
+          <w:szCs w:val="24"/>
+          <w:lang w:val="es-AR"/>
+        </w:rPr>
+        <w:t>ones</w:t>
+      </w:r>
+      <w:r>
+        <w:rPr>
+          <w:rFonts w:eastAsiaTheme="majorEastAsia"/>
+          <w:sz w:val="24"/>
+          <w:szCs w:val="24"/>
+          <w:lang w:val="es-AR"/>
+        </w:rPr>
+        <w:t xml:space="preserve"> en 0.1</w:t>
+      </w:r>
+      <w:r>
+        <w:rPr>
+          <w:rFonts w:eastAsiaTheme="majorEastAsia"/>
+          <w:sz w:val="24"/>
+          <w:szCs w:val="24"/>
+          <w:lang w:val="es-AR"/>
+        </w:rPr>
+        <w:t>5 segundos cada 5</w:t>
+      </w:r>
+      <w:r>
+        <w:rPr>
+          <w:rFonts w:eastAsiaTheme="majorEastAsia"/>
+          <w:sz w:val="24"/>
+          <w:szCs w:val="24"/>
+          <w:lang w:val="es-AR"/>
+        </w:rPr>
+        <w:t xml:space="preserve"> segundos, manteniendo el factor aleatorio.</w:t>
+      </w:r>
+    </w:p>
+    <w:p>
+      <w:pPr>
+        <w:pStyle w:val="Prrafodelista"/>
+        <w:ind w:left="1152"/>
+        <w:rPr>
+          <w:rFonts w:eastAsiaTheme="majorEastAsia"/>
+          <w:sz w:val="24"/>
+          <w:szCs w:val="24"/>
+          <w:lang w:val="es-AR"/>
+        </w:rPr>
+      </w:pPr>
+    </w:p>
+    <w:p>
+      <w:pPr>
+        <w:pStyle w:val="Prrafodelista"/>
+        <w:numPr>
+          <w:ilvl w:val="0"/>
+          <w:numId w:val="20"/>
+        </w:numPr>
+        <w:rPr>
+          <w:rFonts w:eastAsiaTheme="majorEastAsia"/>
+          <w:sz w:val="24"/>
+          <w:szCs w:val="24"/>
+          <w:lang w:val="es-AR"/>
+        </w:rPr>
+      </w:pPr>
+      <w:r>
+        <w:rPr>
+          <w:rFonts w:eastAsiaTheme="majorEastAsia"/>
+          <w:sz w:val="24"/>
+          <w:szCs w:val="24"/>
+          <w:lang w:val="es-AR"/>
+        </w:rPr>
+        <w:t>Frecuencia de disparo inicial: cada 4</w:t>
+      </w:r>
+      <w:r>
+        <w:rPr>
+          <w:rFonts w:eastAsiaTheme="majorEastAsia"/>
+          <w:sz w:val="24"/>
+          <w:szCs w:val="24"/>
+          <w:lang w:val="es-AR"/>
+        </w:rPr>
+        <w:t xml:space="preserve"> segundos + </w:t>
+      </w:r>
+      <w:proofErr w:type="gramStart"/>
+      <w:r>
+        <w:rPr>
+          <w:rFonts w:eastAsiaTheme="majorEastAsia"/>
+          <w:sz w:val="24"/>
+          <w:szCs w:val="24"/>
+          <w:lang w:val="es-AR"/>
+        </w:rPr>
+        <w:t>Rand(</w:t>
+      </w:r>
+      <w:proofErr w:type="gramEnd"/>
+      <w:r>
+        <w:rPr>
+          <w:rFonts w:eastAsiaTheme="majorEastAsia"/>
+          <w:sz w:val="24"/>
+          <w:szCs w:val="24"/>
+          <w:lang w:val="es-AR"/>
+        </w:rPr>
+        <w:t>-1,1) segundos.</w:t>
+      </w:r>
+    </w:p>
+    <w:p>
+      <w:pPr>
+        <w:pStyle w:val="Prrafodelista"/>
+        <w:numPr>
+          <w:ilvl w:val="0"/>
+          <w:numId w:val="20"/>
+        </w:numPr>
+        <w:rPr>
+          <w:rFonts w:eastAsiaTheme="majorEastAsia"/>
+          <w:sz w:val="24"/>
+          <w:szCs w:val="24"/>
+          <w:lang w:val="es-AR"/>
+        </w:rPr>
+      </w:pPr>
+      <w:r>
+        <w:rPr>
+          <w:rFonts w:eastAsiaTheme="majorEastAsia"/>
+          <w:sz w:val="24"/>
+          <w:szCs w:val="24"/>
+          <w:lang w:val="es-AR"/>
+        </w:rPr>
+        <w:t xml:space="preserve">Aumento de frecuencia de disparo: </w:t>
+      </w:r>
+      <w:r>
+        <w:rPr>
+          <w:rFonts w:eastAsiaTheme="majorEastAsia"/>
+          <w:sz w:val="24"/>
+          <w:szCs w:val="24"/>
+          <w:lang w:val="es-AR"/>
+        </w:rPr>
+        <w:t xml:space="preserve">Se reduce el tiempo entre </w:t>
+      </w:r>
+      <w:r>
+        <w:rPr>
+          <w:rFonts w:eastAsiaTheme="majorEastAsia"/>
+          <w:sz w:val="24"/>
+          <w:szCs w:val="24"/>
+          <w:lang w:val="es-AR"/>
+        </w:rPr>
+        <w:t>disparo</w:t>
+      </w:r>
+      <w:r>
+        <w:rPr>
+          <w:rFonts w:eastAsiaTheme="majorEastAsia"/>
+          <w:sz w:val="24"/>
+          <w:szCs w:val="24"/>
+          <w:lang w:val="es-AR"/>
+        </w:rPr>
+        <w:t>s</w:t>
+      </w:r>
+      <w:r>
+        <w:rPr>
+          <w:rFonts w:eastAsiaTheme="majorEastAsia"/>
+          <w:sz w:val="24"/>
+          <w:szCs w:val="24"/>
+          <w:lang w:val="es-AR"/>
+        </w:rPr>
+        <w:t xml:space="preserve"> en 0.1</w:t>
+      </w:r>
+      <w:r>
+        <w:rPr>
+          <w:rFonts w:eastAsiaTheme="majorEastAsia"/>
+          <w:sz w:val="24"/>
+          <w:szCs w:val="24"/>
+          <w:lang w:val="es-AR"/>
+        </w:rPr>
+        <w:t xml:space="preserve"> segundos cada 4</w:t>
+      </w:r>
+      <w:r>
+        <w:rPr>
+          <w:rFonts w:eastAsiaTheme="majorEastAsia"/>
+          <w:sz w:val="24"/>
+          <w:szCs w:val="24"/>
+          <w:lang w:val="es-AR"/>
+        </w:rPr>
+        <w:t xml:space="preserve"> segundos, manteniendo el factor aleatorio.</w:t>
+      </w:r>
+    </w:p>
+    <w:p>
+      <w:pPr>
+        <w:pStyle w:val="Prrafodelista"/>
+        <w:rPr>
+          <w:rFonts w:eastAsiaTheme="majorEastAsia"/>
+          <w:sz w:val="24"/>
+          <w:szCs w:val="24"/>
+          <w:lang w:val="es-AR"/>
+        </w:rPr>
+      </w:pPr>
+    </w:p>
+    <w:p>
+      <w:pPr>
+        <w:pStyle w:val="Prrafodelista"/>
+        <w:ind w:left="1152"/>
+        <w:rPr>
+          <w:rFonts w:eastAsiaTheme="majorEastAsia"/>
+          <w:sz w:val="24"/>
+          <w:szCs w:val="24"/>
+          <w:lang w:val="es-AR"/>
+        </w:rPr>
+      </w:pPr>
+    </w:p>
+    <w:p>
+      <w:pPr>
+        <w:pStyle w:val="Prrafodelista"/>
+        <w:numPr>
+          <w:ilvl w:val="0"/>
+          <w:numId w:val="20"/>
+        </w:numPr>
+        <w:rPr>
+          <w:rFonts w:eastAsiaTheme="majorEastAsia"/>
+          <w:sz w:val="24"/>
+          <w:szCs w:val="24"/>
+          <w:lang w:val="es-AR"/>
+        </w:rPr>
+      </w:pPr>
+      <w:r>
+        <w:rPr>
+          <w:rFonts w:eastAsiaTheme="majorEastAsia"/>
+          <w:sz w:val="24"/>
+          <w:szCs w:val="24"/>
+          <w:lang w:val="es-AR"/>
+        </w:rPr>
+        <w:t>Velocidad inicial: 30 pixeles por segundos.</w:t>
+      </w:r>
+    </w:p>
+    <w:p>
+      <w:pPr>
+        <w:pStyle w:val="Prrafodelista"/>
+        <w:numPr>
+          <w:ilvl w:val="0"/>
+          <w:numId w:val="20"/>
+        </w:numPr>
+        <w:rPr>
+          <w:rFonts w:eastAsiaTheme="majorEastAsia"/>
+          <w:sz w:val="24"/>
+          <w:szCs w:val="24"/>
+          <w:lang w:val="es-AR"/>
+        </w:rPr>
+      </w:pPr>
+      <w:r>
+        <w:rPr>
+          <w:rFonts w:eastAsiaTheme="majorEastAsia"/>
+          <w:sz w:val="24"/>
+          <w:szCs w:val="24"/>
+          <w:lang w:val="es-AR"/>
+        </w:rPr>
+        <w:t>Aumento de velocidad: Se aumenta la velocidad en 2 pixeles por segundo cada 10 segundos.</w:t>
+      </w:r>
+    </w:p>
+    <w:p>
+      <w:pPr>
+        <w:rPr>
+          <w:rFonts w:eastAsiaTheme="majorEastAsia"/>
+          <w:sz w:val="24"/>
+          <w:szCs w:val="24"/>
+          <w:lang w:val="es-AR"/>
+        </w:rPr>
+      </w:pPr>
+    </w:p>
+    <w:p>
+      <w:pPr>
+        <w:pStyle w:val="Ttulo2"/>
+        <w:rPr>
+          <w:lang w:val="es-AR"/>
+        </w:rPr>
+      </w:pPr>
+      <w:bookmarkStart w:id="11" w:name="_Toc467935269"/>
+      <w:r>
+        <w:rPr>
+          <w:lang w:val="es-AR"/>
+        </w:rPr>
+        <w:t>Proyectiles</w:t>
+      </w:r>
+      <w:bookmarkEnd w:id="11"/>
+    </w:p>
+    <w:p>
+      <w:pPr>
+        <w:rPr>
+          <w:lang w:val="es-AR"/>
+        </w:rPr>
+      </w:pPr>
+    </w:p>
+    <w:p>
+      <w:pPr>
         <w:ind w:firstLine="432"/>
         <w:rPr>
           <w:rFonts w:eastAsiaTheme="majorEastAsia"/>
@@ -3656,7 +4605,7 @@
           <w:szCs w:val="24"/>
           <w:lang w:val="es-AR"/>
         </w:rPr>
-        <w:t>Así mismo, los proyectiles lanzados por el jugador tampoco tendrán inteligencia alguna. Simplemente se desplazan recto en la dirección que fueron lanzados</w:t>
+        <w:t>Los</w:t>
       </w:r>
       <w:r>
         <w:rPr>
@@ -3665,6 +4614,51 @@
           <w:szCs w:val="24"/>
           <w:lang w:val="es-AR"/>
         </w:rPr>
+        <w:t xml:space="preserve"> proyectiles </w:t>
+      </w:r>
+      <w:r>
+        <w:rPr>
+          <w:rFonts w:eastAsiaTheme="majorEastAsia"/>
+          <w:sz w:val="24"/>
+          <w:szCs w:val="24"/>
+          <w:lang w:val="es-AR"/>
+        </w:rPr>
+        <w:t xml:space="preserve">comunes </w:t>
+      </w:r>
+      <w:r>
+        <w:rPr>
+          <w:rFonts w:eastAsiaTheme="majorEastAsia"/>
+          <w:sz w:val="24"/>
+          <w:szCs w:val="24"/>
+          <w:lang w:val="es-AR"/>
+        </w:rPr>
+        <w:t xml:space="preserve">lanzados por el jugador </w:t>
+      </w:r>
+      <w:r>
+        <w:rPr>
+          <w:rFonts w:eastAsiaTheme="majorEastAsia"/>
+          <w:sz w:val="24"/>
+          <w:szCs w:val="24"/>
+          <w:lang w:val="es-AR"/>
+        </w:rPr>
+        <w:t xml:space="preserve">y enemigos </w:t>
+      </w:r>
+      <w:r>
+        <w:rPr>
+          <w:rFonts w:eastAsiaTheme="majorEastAsia"/>
+          <w:sz w:val="24"/>
+          <w:szCs w:val="24"/>
+          <w:lang w:val="es-AR"/>
+        </w:rPr>
+        <w:t>tampoco tendrán inteligencia alguna. Simplemente se desplazan recto en la dirección que fueron lanzados</w:t>
+      </w:r>
+      <w:r>
+        <w:rPr>
+          <w:rFonts w:eastAsiaTheme="majorEastAsia"/>
+          <w:sz w:val="24"/>
+          <w:szCs w:val="24"/>
+          <w:lang w:val="es-AR"/>
+        </w:rPr>
         <w:t xml:space="preserve"> hasta el final de la pantalla</w:t>
       </w:r>
       <w:r>
@@ -3687,13 +4681,83 @@
           <w:lang w:val="es-AR"/>
         </w:rPr>
       </w:pPr>
-      <w:r>
+    </w:p>
+    <w:p>
+      <w:pPr>
+        <w:pStyle w:val="Prrafodelista"/>
+        <w:numPr>
+          <w:ilvl w:val="0"/>
+          <w:numId w:val="21"/>
+        </w:numPr>
         <w:rPr>
           <w:rFonts w:eastAsiaTheme="majorEastAsia"/>
           <w:sz w:val="24"/>
           <w:szCs w:val="24"/>
           <w:lang w:val="es-AR"/>
         </w:rPr>
+      </w:pPr>
+      <w:r>
+        <w:rPr>
+          <w:rFonts w:eastAsiaTheme="majorEastAsia"/>
+          <w:sz w:val="24"/>
+          <w:szCs w:val="24"/>
+          <w:lang w:val="es-AR"/>
+        </w:rPr>
+        <w:t>Velocidad del misil: 60 pixeles por segundo.</w:t>
+      </w:r>
+    </w:p>
+    <w:p>
+      <w:pPr>
+        <w:pStyle w:val="Prrafodelista"/>
+        <w:numPr>
+          <w:ilvl w:val="0"/>
+          <w:numId w:val="21"/>
+        </w:numPr>
+        <w:rPr>
+          <w:rFonts w:eastAsiaTheme="majorEastAsia"/>
+          <w:sz w:val="24"/>
+          <w:szCs w:val="24"/>
+          <w:lang w:val="es-AR"/>
+        </w:rPr>
+      </w:pPr>
+      <w:r>
+        <w:rPr>
+          <w:rFonts w:eastAsiaTheme="majorEastAsia"/>
+          <w:sz w:val="24"/>
+          <w:szCs w:val="24"/>
+          <w:lang w:val="es-AR"/>
+        </w:rPr>
+        <w:t>Duración: El misil explota al impactar contra un enemigo o desaparece al irse de la pantalla.</w:t>
+      </w:r>
+    </w:p>
+    <w:p>
+      <w:pPr>
+        <w:ind w:firstLine="432"/>
+        <w:rPr>
+          <w:rFonts w:eastAsiaTheme="majorEastAsia"/>
+          <w:sz w:val="24"/>
+          <w:szCs w:val="24"/>
+          <w:lang w:val="es-AR"/>
+        </w:rPr>
+      </w:pPr>
+    </w:p>
+    <w:p>
+      <w:pPr>
+        <w:ind w:firstLine="432"/>
+        <w:rPr>
+          <w:rFonts w:eastAsiaTheme="majorEastAsia"/>
+          <w:sz w:val="24"/>
+          <w:szCs w:val="24"/>
+          <w:lang w:val="es-AR"/>
+        </w:rPr>
+      </w:pPr>
+      <w:r>
+        <w:rPr>
+          <w:rFonts w:eastAsiaTheme="majorEastAsia"/>
+          <w:sz w:val="24"/>
+          <w:szCs w:val="24"/>
+          <w:lang w:val="es-AR"/>
+        </w:rPr>
         <w:t xml:space="preserve">De todas formas, el jugador tiene la posibilidad de obtener </w:t>
       </w:r>
       <w:proofErr w:type="spellStart"/>
@@ -3731,6 +4795,336 @@
           <w:sz w:val="24"/>
           <w:szCs w:val="24"/>
           <w:lang w:val="es-AR"/>
+        </w:rPr>
+        <w:t xml:space="preserve"> </w:t>
+      </w:r>
+    </w:p>
+    <w:p>
+      <w:pPr>
+        <w:ind w:firstLine="432"/>
+        <w:rPr>
+          <w:rFonts w:eastAsiaTheme="majorEastAsia"/>
+          <w:sz w:val="24"/>
+          <w:szCs w:val="24"/>
+          <w:lang w:val="es-AR"/>
+        </w:rPr>
+      </w:pPr>
+    </w:p>
+    <w:p>
+      <w:pPr>
+        <w:pStyle w:val="Prrafodelista"/>
+        <w:numPr>
+          <w:ilvl w:val="0"/>
+          <w:numId w:val="21"/>
+        </w:numPr>
+        <w:rPr>
+          <w:rFonts w:eastAsiaTheme="majorEastAsia"/>
+          <w:sz w:val="24"/>
+          <w:szCs w:val="24"/>
+          <w:lang w:val="es-AR"/>
+        </w:rPr>
+      </w:pPr>
+      <w:r>
+        <w:rPr>
+          <w:rFonts w:eastAsiaTheme="majorEastAsia"/>
+          <w:sz w:val="24"/>
+          <w:szCs w:val="24"/>
+          <w:lang w:val="es-AR"/>
+        </w:rPr>
+        <w:t>Velocidad del misil</w:t>
+      </w:r>
+      <w:r>
+        <w:rPr>
+          <w:rFonts w:eastAsiaTheme="majorEastAsia"/>
+          <w:sz w:val="24"/>
+          <w:szCs w:val="24"/>
+          <w:lang w:val="es-AR"/>
+        </w:rPr>
+        <w:t xml:space="preserve"> teledirigido</w:t>
+      </w:r>
+      <w:r>
+        <w:rPr>
+          <w:rFonts w:eastAsiaTheme="majorEastAsia"/>
+          <w:sz w:val="24"/>
+          <w:szCs w:val="24"/>
+          <w:lang w:val="es-AR"/>
+        </w:rPr>
+        <w:t>: 60 pixeles por segundo.</w:t>
+      </w:r>
+      <w:r>
+        <w:rPr>
+          <w:rFonts w:eastAsiaTheme="majorEastAsia"/>
+          <w:sz w:val="24"/>
+          <w:szCs w:val="24"/>
+          <w:lang w:val="es-AR"/>
+        </w:rPr>
+        <w:t xml:space="preserve"> </w:t>
+      </w:r>
+    </w:p>
+    <w:p>
+      <w:pPr>
+        <w:pStyle w:val="Prrafodelista"/>
+        <w:numPr>
+          <w:ilvl w:val="0"/>
+          <w:numId w:val="21"/>
+        </w:numPr>
+        <w:rPr>
+          <w:rFonts w:eastAsiaTheme="majorEastAsia"/>
+          <w:sz w:val="24"/>
+          <w:szCs w:val="24"/>
+          <w:lang w:val="es-AR"/>
+        </w:rPr>
+      </w:pPr>
+      <w:r>
+        <w:rPr>
+          <w:rFonts w:eastAsiaTheme="majorEastAsia"/>
+          <w:sz w:val="24"/>
+          <w:szCs w:val="24"/>
+          <w:lang w:val="es-AR"/>
+        </w:rPr>
+        <w:t>Duración: El misil explota al impactar contra un enemigo o desaparece al irse de la pantalla.</w:t>
+      </w:r>
+    </w:p>
+    <w:p>
+      <w:pPr>
+        <w:pStyle w:val="Ttulo2"/>
+      </w:pPr>
+      <w:bookmarkStart w:id="12" w:name="_Toc467935270"/>
+      <w:proofErr w:type="spellStart"/>
+      <w:r>
+        <w:lastRenderedPageBreak/>
+        <w:t>Jugador</w:t>
+      </w:r>
+      <w:bookmarkEnd w:id="12"/>
+      <w:proofErr w:type="spellEnd"/>
+    </w:p>
+    <w:p/>
+    <w:p>
+      <w:pPr>
+        <w:ind w:firstLine="432"/>
+        <w:rPr>
+          <w:lang w:val="es-AR"/>
+        </w:rPr>
+      </w:pPr>
+      <w:r>
+        <w:rPr>
+          <w:lang w:val="es-AR"/>
+        </w:rPr>
+        <w:t>La posición ho</w:t>
+      </w:r>
+      <w:r>
+        <w:rPr>
+          <w:lang w:val="es-AR"/>
+        </w:rPr>
+        <w:t>rizontal del jugador en la pantalla se encuentra fija. La aeronave solo podr</w:t>
+      </w:r>
+      <w:r>
+        <w:rPr>
+          <w:lang w:val="es-AR"/>
+        </w:rPr>
+        <w:t>á moverse verticalmente presionando la pantalla para aumentar la potencia del motor y ascender, o soltándola para descender por efecto de la gravedad.</w:t>
+      </w:r>
+    </w:p>
+    <w:p>
+      <w:pPr>
+        <w:ind w:firstLine="432"/>
+        <w:rPr>
+          <w:lang w:val="es-AR"/>
+        </w:rPr>
+      </w:pPr>
+    </w:p>
+    <w:p>
+      <w:pPr>
+        <w:pStyle w:val="Prrafodelista"/>
+        <w:numPr>
+          <w:ilvl w:val="0"/>
+          <w:numId w:val="24"/>
+        </w:numPr>
+        <w:rPr>
+          <w:lang w:val="es-AR"/>
+        </w:rPr>
+      </w:pPr>
+      <w:r>
+        <w:rPr>
+          <w:lang w:val="es-AR"/>
+        </w:rPr>
+        <w:t>En el instante inicial del juego, la aeronave se encontrará nivelada con una fuerza de ascenso de 0 pixeles por segundo.</w:t>
+      </w:r>
+      <w:r>
+        <w:rPr>
+          <w:lang w:val="es-AR"/>
+        </w:rPr>
+        <w:t xml:space="preserve"> Ninguna fuerza afectará a la aeronave hasta pasados 3 segundos de comenzada la partida o hasta que el jugador toque la pantalla, lo que suceda primero.</w:t>
+      </w:r>
+      <w:r>
+        <w:rPr>
+          <w:lang w:val="es-AR"/>
+        </w:rPr>
+        <w:t xml:space="preserve"> </w:t>
+      </w:r>
+    </w:p>
+    <w:p>
+      <w:pPr>
+        <w:pStyle w:val="Prrafodelista"/>
+        <w:ind w:left="1152"/>
+        <w:rPr>
+          <w:lang w:val="es-AR"/>
+        </w:rPr>
+      </w:pPr>
+    </w:p>
+    <w:p>
+      <w:pPr>
+        <w:pStyle w:val="Prrafodelista"/>
+        <w:numPr>
+          <w:ilvl w:val="0"/>
+          <w:numId w:val="23"/>
+        </w:numPr>
+        <w:rPr>
+          <w:lang w:val="es-AR"/>
+        </w:rPr>
+      </w:pPr>
+      <w:r>
+        <w:rPr>
+          <w:lang w:val="es-AR"/>
+        </w:rPr>
+        <w:t>Por cada 0.1 segundos que se mantenga presionada la pantalla, se aumentará la fuerza de ascenso (o se reducirá la fuerza de descenso) en 2 pixeles por segundo.</w:t>
+      </w:r>
+    </w:p>
+    <w:p>
+      <w:pPr>
+        <w:pStyle w:val="Prrafodelista"/>
+        <w:numPr>
+          <w:ilvl w:val="0"/>
+          <w:numId w:val="24"/>
+        </w:numPr>
+        <w:rPr>
+          <w:lang w:val="es-AR"/>
+        </w:rPr>
+      </w:pPr>
+      <w:r>
+        <w:rPr>
+          <w:lang w:val="es-AR"/>
+        </w:rPr>
+        <w:t xml:space="preserve">Por cada 0.1 segundos que se </w:t>
+      </w:r>
+      <w:r>
+        <w:rPr>
+          <w:lang w:val="es-AR"/>
+        </w:rPr>
+        <w:t xml:space="preserve">no </w:t>
+      </w:r>
+      <w:r>
+        <w:rPr>
+          <w:lang w:val="es-AR"/>
+        </w:rPr>
+        <w:t>mantenga presionada la pantalla, se aumentar</w:t>
+      </w:r>
+      <w:r>
+        <w:rPr>
+          <w:lang w:val="es-AR"/>
+        </w:rPr>
+        <w:t>á la fuerza de de</w:t>
+      </w:r>
+      <w:r>
+        <w:rPr>
+          <w:lang w:val="es-AR"/>
+        </w:rPr>
+        <w:t xml:space="preserve">scenso (o se reducirá la fuerza de </w:t>
+      </w:r>
+      <w:r>
+        <w:rPr>
+          <w:lang w:val="es-AR"/>
+        </w:rPr>
+        <w:t>as</w:t>
+      </w:r>
+      <w:r>
+        <w:rPr>
+          <w:lang w:val="es-AR"/>
+        </w:rPr>
+        <w:t>censo) en 2 pixeles por segundo.</w:t>
+      </w:r>
+      <w:r>
+        <w:rPr>
+          <w:lang w:val="es-AR"/>
+        </w:rPr>
+        <w:t xml:space="preserve"> </w:t>
+      </w:r>
+    </w:p>
+    <w:p>
+      <w:pPr>
+        <w:pStyle w:val="Prrafodelista"/>
+        <w:ind w:left="1152"/>
+        <w:rPr>
+          <w:lang w:val="es-AR"/>
+        </w:rPr>
+      </w:pPr>
+    </w:p>
+    <w:p>
+      <w:pPr>
+        <w:pStyle w:val="Prrafodelista"/>
+        <w:numPr>
+          <w:ilvl w:val="0"/>
+          <w:numId w:val="24"/>
+        </w:numPr>
+        <w:rPr>
+          <w:lang w:val="es-AR"/>
+        </w:rPr>
+      </w:pPr>
+      <w:r>
+        <w:rPr>
+          <w:lang w:val="es-AR"/>
+        </w:rPr>
+        <w:t>La aeronave podrá ascender a un máximo de 40 pixeles por segundo.</w:t>
+      </w:r>
+      <w:r>
+        <w:rPr>
+          <w:lang w:val="es-AR"/>
+        </w:rPr>
+        <w:t xml:space="preserve"> </w:t>
+      </w:r>
+    </w:p>
+    <w:p>
+      <w:pPr>
+        <w:pStyle w:val="Prrafodelista"/>
+        <w:numPr>
+          <w:ilvl w:val="0"/>
+          <w:numId w:val="23"/>
+        </w:numPr>
+        <w:rPr>
+          <w:lang w:val="es-AR"/>
+        </w:rPr>
+      </w:pPr>
+      <w:r>
+        <w:rPr>
+          <w:lang w:val="es-AR"/>
+        </w:rPr>
+        <w:t>La aeronave podrá descender a un máximo de 60 pixeles por segundo.</w:t>
+      </w:r>
+    </w:p>
+    <w:p>
+      <w:pPr>
+        <w:ind w:left="792"/>
+        <w:rPr>
+          <w:lang w:val="es-AR"/>
+        </w:rPr>
+      </w:pPr>
+    </w:p>
+    <w:p>
+      <w:pPr>
+        <w:rPr>
+          <w:rFonts w:asciiTheme="majorHAnsi" w:eastAsiaTheme="majorEastAsia" w:hAnsiTheme="majorHAnsi" w:cstheme="majorBidi"/>
+          <w:b/>
+          <w:bCs/>
+          <w:smallCaps/>
+          <w:color w:val="000000" w:themeColor="text1"/>
+          <w:sz w:val="36"/>
+          <w:szCs w:val="36"/>
+          <w:lang w:val="es-ES"/>
+        </w:rPr>
+      </w:pPr>
+      <w:r>
+        <w:rPr>
+          <w:lang w:val="es-ES"/>
         </w:rPr>
         <w:br w:type="page"/>
       </w:r>
@@ -3749,14 +5143,14 @@
         <w:lastRenderedPageBreak/>
         <w:t xml:space="preserve"> </w:t>
       </w:r>
-      <w:bookmarkStart w:id="11" w:name="_Toc467880435"/>
+      <w:bookmarkStart w:id="13" w:name="_Toc467935271"/>
       <w:r>
         <w:rPr>
           <w:lang w:val="es-ES"/>
         </w:rPr>
         <w:t>Interfaz</w:t>
       </w:r>
-      <w:bookmarkEnd w:id="11"/>
+      <w:bookmarkEnd w:id="13"/>
     </w:p>
     <w:p>
       <w:pPr>
@@ -3774,14 +5168,14 @@
           <w:lang w:val="es-ES"/>
         </w:rPr>
       </w:pPr>
-      <w:bookmarkStart w:id="12" w:name="_Toc467880436"/>
+      <w:bookmarkStart w:id="14" w:name="_Toc467935272"/>
       <w:r>
         <w:rPr>
           <w:lang w:val="es-ES"/>
         </w:rPr>
         <w:t>Menú de inicio</w:t>
       </w:r>
-      <w:bookmarkEnd w:id="12"/>
+      <w:bookmarkEnd w:id="14"/>
     </w:p>
     <w:p>
       <w:pPr>
@@ -3866,6 +5260,22 @@
     </w:p>
     <w:p>
       <w:pPr>
+        <w:ind w:left="432"/>
+        <w:rPr>
+          <w:lang w:val="es-ES"/>
+        </w:rPr>
+      </w:pPr>
+      <w:r>
+        <w:rPr>
+          <w:lang w:val="es-ES"/>
+        </w:rPr>
+        <w:t>Para cada una de estas opciones habrá un botón en el menú con su nombre.</w:t>
+      </w:r>
+      <w:bookmarkStart w:id="15" w:name="_GoBack"/>
+      <w:bookmarkEnd w:id="15"/>
+    </w:p>
+    <w:p>
+      <w:pPr>
         <w:ind w:firstLine="432"/>
         <w:rPr>
           <w:lang w:val="es-ES"/>
@@ -3880,66 +5290,249 @@
     </w:p>
     <w:p>
       <w:pPr>
+        <w:ind w:firstLine="432"/>
+        <w:jc w:val="center"/>
+        <w:rPr>
+          <w:lang w:val="es-ES"/>
+        </w:rPr>
+      </w:pPr>
+      <w:r>
+        <w:rPr>
+          <w:noProof/>
+          <w:lang w:val="es-AR" w:eastAsia="es-AR"/>
+        </w:rPr>
+        <w:drawing>
+          <wp:inline distT="0" distB="0" distL="0" distR="0">
+            <wp:extent cx="5248275" cy="2952155"/>
+            <wp:effectExtent l="114300" t="114300" r="123825" b="133985"/>
+            <wp:docPr id="2" name="Imagen 2"/>
+            <wp:cNvGraphicFramePr>
+              <a:graphicFrameLocks xmlns:a="http://schemas.openxmlformats.org/drawingml/2006/main" noChangeAspect="1"/>
+            </wp:cNvGraphicFramePr>
+            <a:graphic xmlns:a="http://schemas.openxmlformats.org/drawingml/2006/main">
+              <a:graphicData uri="http://schemas.openxmlformats.org/drawingml/2006/picture">
+                <pic:pic xmlns:pic="http://schemas.openxmlformats.org/drawingml/2006/picture">
+                  <pic:nvPicPr>
+                    <pic:cNvPr id="2" name="MenuInicio.jpg"/>
+                    <pic:cNvPicPr/>
+                  </pic:nvPicPr>
+                  <pic:blipFill>
+                    <a:blip r:embed="rId11">
+                      <a:extLst>
+                        <a:ext uri="{28A0092B-C50C-407E-A947-70E740481C1C}">
+                          <a14:useLocalDpi xmlns:a14="http://schemas.microsoft.com/office/drawing/2010/main" val="0"/>
+                        </a:ext>
+                      </a:extLst>
+                    </a:blip>
+                    <a:stretch>
+                      <a:fillRect/>
+                    </a:stretch>
+                  </pic:blipFill>
+                  <pic:spPr>
+                    <a:xfrm>
+                      <a:off x="0" y="0"/>
+                      <a:ext cx="5262723" cy="2960282"/>
+                    </a:xfrm>
+                    <a:prstGeom prst="rect">
+                      <a:avLst/>
+                    </a:prstGeom>
+                    <a:solidFill>
+                      <a:srgbClr val="FFFFFF">
+                        <a:shade val="85000"/>
+                      </a:srgbClr>
+                    </a:solidFill>
+                    <a:ln w="88900" cap="sq">
+                      <a:solidFill>
+                        <a:srgbClr val="FFFFFF"/>
+                      </a:solidFill>
+                      <a:miter lim="800000"/>
+                    </a:ln>
+                    <a:effectLst>
+                      <a:outerShdw blurRad="55000" dist="18000" dir="5400000" algn="tl" rotWithShape="0">
+                        <a:srgbClr val="000000">
+                          <a:alpha val="40000"/>
+                        </a:srgbClr>
+                      </a:outerShdw>
+                    </a:effectLst>
+                    <a:scene3d>
+                      <a:camera prst="orthographicFront"/>
+                      <a:lightRig rig="twoPt" dir="t">
+                        <a:rot lat="0" lon="0" rev="7200000"/>
+                      </a:lightRig>
+                    </a:scene3d>
+                    <a:sp3d>
+                      <a:bevelT w="25400" h="19050"/>
+                      <a:contourClr>
+                        <a:srgbClr val="FFFFFF"/>
+                      </a:contourClr>
+                    </a:sp3d>
+                  </pic:spPr>
+                </pic:pic>
+              </a:graphicData>
+            </a:graphic>
+          </wp:inline>
+        </w:drawing>
+      </w:r>
+    </w:p>
+    <w:p>
+      <w:pPr>
+        <w:pStyle w:val="Ttulo2"/>
+        <w:rPr>
+          <w:lang w:val="es-ES"/>
+        </w:rPr>
+      </w:pPr>
+      <w:bookmarkStart w:id="16" w:name="_Toc467935273"/>
+      <w:r>
+        <w:rPr>
+          <w:lang w:val="es-ES"/>
+        </w:rPr>
+        <w:t>Puntajes</w:t>
+      </w:r>
+      <w:bookmarkEnd w:id="16"/>
+    </w:p>
+    <w:p>
+      <w:pPr>
+        <w:rPr>
+          <w:lang w:val="es-ES"/>
+        </w:rPr>
+      </w:pPr>
+    </w:p>
+    <w:p>
+      <w:pPr>
+        <w:ind w:firstLine="576"/>
+        <w:rPr>
+          <w:lang w:val="es-ES"/>
+        </w:rPr>
+      </w:pPr>
+      <w:r>
+        <w:rPr>
+          <w:lang w:val="es-ES"/>
+        </w:rPr>
+        <w:t>Se podrán visualizar los 10 mejores puntajes realizados junto al autor de cada uno. Se podrán compartir los resultados en la red social Facebook para difundir los logros</w:t>
+      </w:r>
+      <w:r>
+        <w:rPr>
+          <w:lang w:val="es-ES"/>
+        </w:rPr>
+        <w:t xml:space="preserve"> obtenidos</w:t>
+      </w:r>
+      <w:r>
+        <w:rPr>
+          <w:lang w:val="es-ES"/>
+        </w:rPr>
+        <w:t>.</w:t>
+      </w:r>
+    </w:p>
+    <w:p>
+      <w:pPr>
+        <w:ind w:firstLine="576"/>
+        <w:jc w:val="center"/>
+        <w:rPr>
+          <w:lang w:val="es-ES"/>
+        </w:rPr>
+      </w:pPr>
+      <w:r>
+        <w:rPr>
+          <w:noProof/>
+          <w:lang w:val="es-AR" w:eastAsia="es-AR"/>
+        </w:rPr>
+        <w:lastRenderedPageBreak/>
+        <w:drawing>
+          <wp:inline distT="0" distB="0" distL="0" distR="0">
+            <wp:extent cx="5314950" cy="2989659"/>
+            <wp:effectExtent l="114300" t="114300" r="133350" b="134620"/>
+            <wp:docPr id="3" name="Imagen 3"/>
+            <wp:cNvGraphicFramePr>
+              <a:graphicFrameLocks xmlns:a="http://schemas.openxmlformats.org/drawingml/2006/main" noChangeAspect="1"/>
+            </wp:cNvGraphicFramePr>
+            <a:graphic xmlns:a="http://schemas.openxmlformats.org/drawingml/2006/main">
+              <a:graphicData uri="http://schemas.openxmlformats.org/drawingml/2006/picture">
+                <pic:pic xmlns:pic="http://schemas.openxmlformats.org/drawingml/2006/picture">
+                  <pic:nvPicPr>
+                    <pic:cNvPr id="3" name="Puntajes.jpg"/>
+                    <pic:cNvPicPr/>
+                  </pic:nvPicPr>
+                  <pic:blipFill>
+                    <a:blip r:embed="rId12">
+                      <a:extLst>
+                        <a:ext uri="{28A0092B-C50C-407E-A947-70E740481C1C}">
+                          <a14:useLocalDpi xmlns:a14="http://schemas.microsoft.com/office/drawing/2010/main" val="0"/>
+                        </a:ext>
+                      </a:extLst>
+                    </a:blip>
+                    <a:stretch>
+                      <a:fillRect/>
+                    </a:stretch>
+                  </pic:blipFill>
+                  <pic:spPr>
+                    <a:xfrm>
+                      <a:off x="0" y="0"/>
+                      <a:ext cx="5330076" cy="2998167"/>
+                    </a:xfrm>
+                    <a:prstGeom prst="rect">
+                      <a:avLst/>
+                    </a:prstGeom>
+                    <a:solidFill>
+                      <a:srgbClr val="FFFFFF">
+                        <a:shade val="85000"/>
+                      </a:srgbClr>
+                    </a:solidFill>
+                    <a:ln w="88900" cap="sq">
+                      <a:solidFill>
+                        <a:srgbClr val="FFFFFF"/>
+                      </a:solidFill>
+                      <a:miter lim="800000"/>
+                    </a:ln>
+                    <a:effectLst>
+                      <a:outerShdw blurRad="55000" dist="18000" dir="5400000" algn="tl" rotWithShape="0">
+                        <a:srgbClr val="000000">
+                          <a:alpha val="40000"/>
+                        </a:srgbClr>
+                      </a:outerShdw>
+                    </a:effectLst>
+                    <a:scene3d>
+                      <a:camera prst="orthographicFront"/>
+                      <a:lightRig rig="twoPt" dir="t">
+                        <a:rot lat="0" lon="0" rev="7200000"/>
+                      </a:lightRig>
+                    </a:scene3d>
+                    <a:sp3d>
+                      <a:bevelT w="25400" h="19050"/>
+                      <a:contourClr>
+                        <a:srgbClr val="FFFFFF"/>
+                      </a:contourClr>
+                    </a:sp3d>
+                  </pic:spPr>
+                </pic:pic>
+              </a:graphicData>
+            </a:graphic>
+          </wp:inline>
+        </w:drawing>
+      </w:r>
+    </w:p>
+    <w:p>
+      <w:pPr>
+        <w:pStyle w:val="Ttulo2"/>
+        <w:rPr>
+          <w:lang w:val="es-ES"/>
+        </w:rPr>
+      </w:pPr>
+      <w:bookmarkStart w:id="17" w:name="_Toc467935274"/>
+      <w:r>
+        <w:rPr>
+          <w:lang w:val="es-ES"/>
+        </w:rPr>
+        <w:t>Tienda</w:t>
+      </w:r>
+      <w:bookmarkEnd w:id="17"/>
+    </w:p>
+    <w:p>
+      <w:pPr>
         <w:ind w:left="432"/>
         <w:rPr>
           <w:lang w:val="es-ES"/>
         </w:rPr>
       </w:pPr>
-      <w:r>
-        <w:rPr>
-          <w:lang w:val="es-ES"/>
-        </w:rPr>
-        <w:t>IMAGEN ACA</w:t>
-      </w:r>
-    </w:p>
-    <w:p>
-      <w:pPr>
-        <w:pStyle w:val="Ttulo2"/>
-        <w:rPr>
-          <w:lang w:val="es-ES"/>
-        </w:rPr>
-      </w:pPr>
-      <w:bookmarkStart w:id="13" w:name="_Toc467880437"/>
-      <w:r>
-        <w:rPr>
-          <w:lang w:val="es-ES"/>
-        </w:rPr>
-        <w:t>Puntajes</w:t>
-      </w:r>
-      <w:bookmarkEnd w:id="13"/>
-    </w:p>
-    <w:p>
-      <w:pPr>
-        <w:rPr>
-          <w:lang w:val="es-ES"/>
-        </w:rPr>
-      </w:pPr>
-    </w:p>
-    <w:p>
-      <w:pPr>
-        <w:ind w:firstLine="576"/>
-        <w:rPr>
-          <w:lang w:val="es-ES"/>
-        </w:rPr>
-      </w:pPr>
-      <w:r>
-        <w:rPr>
-          <w:lang w:val="es-ES"/>
-        </w:rPr>
-        <w:t>Se podrán visualizar los 10 mejores puntajes realizados junto al autor de cada uno. Se podrán compartir los resultados en la red social Facebook para difundir los logros</w:t>
-      </w:r>
-      <w:r>
-        <w:rPr>
-          <w:lang w:val="es-ES"/>
-        </w:rPr>
-        <w:t xml:space="preserve"> obtenidos</w:t>
-      </w:r>
-      <w:r>
-        <w:rPr>
-          <w:lang w:val="es-ES"/>
-        </w:rPr>
-        <w:t>.</w:t>
-      </w:r>
     </w:p>
     <w:p>
       <w:pPr>
@@ -3952,87 +5545,141 @@
         <w:rPr>
           <w:lang w:val="es-ES"/>
         </w:rPr>
-        <w:t>IMAGEN ACA</w:t>
-      </w:r>
-    </w:p>
-    <w:p>
-      <w:pPr>
-        <w:pStyle w:val="Ttulo2"/>
-        <w:rPr>
-          <w:lang w:val="es-ES"/>
-        </w:rPr>
-      </w:pPr>
-      <w:bookmarkStart w:id="14" w:name="_Toc467880438"/>
-      <w:r>
-        <w:rPr>
-          <w:lang w:val="es-ES"/>
-        </w:rPr>
-        <w:t>Tienda</w:t>
-      </w:r>
-      <w:bookmarkEnd w:id="14"/>
+        <w:t xml:space="preserve">Se podrán comprar los diferentes </w:t>
+      </w:r>
+      <w:proofErr w:type="spellStart"/>
+      <w:r>
+        <w:rPr>
+          <w:lang w:val="es-ES"/>
+        </w:rPr>
+        <w:t>power</w:t>
+      </w:r>
+      <w:proofErr w:type="spellEnd"/>
+      <w:r>
+        <w:rPr>
+          <w:lang w:val="es-ES"/>
+        </w:rPr>
+        <w:t xml:space="preserve">-ups (ver </w:t>
+      </w:r>
+      <w:proofErr w:type="spellStart"/>
+      <w:r>
+        <w:rPr>
+          <w:lang w:val="es-ES"/>
+        </w:rPr>
+        <w:t>power</w:t>
+      </w:r>
+      <w:proofErr w:type="spellEnd"/>
+      <w:r>
+        <w:rPr>
+          <w:lang w:val="es-ES"/>
+        </w:rPr>
+        <w:t>-ups) a un costo de $0.50.</w:t>
+      </w:r>
     </w:p>
     <w:p>
       <w:pPr>
         <w:ind w:left="432"/>
-        <w:rPr>
-          <w:lang w:val="es-ES"/>
-        </w:rPr>
-      </w:pPr>
-    </w:p>
-    <w:p>
-      <w:pPr>
-        <w:ind w:left="432"/>
-        <w:rPr>
-          <w:lang w:val="es-ES"/>
-        </w:rPr>
-      </w:pPr>
-      <w:r>
-        <w:rPr>
-          <w:lang w:val="es-ES"/>
-        </w:rPr>
-        <w:t xml:space="preserve">Se podrán comprar los diferentes </w:t>
-      </w:r>
-      <w:proofErr w:type="spellStart"/>
-      <w:r>
-        <w:rPr>
-          <w:lang w:val="es-ES"/>
-        </w:rPr>
-        <w:t>power</w:t>
-      </w:r>
-      <w:proofErr w:type="spellEnd"/>
-      <w:r>
-        <w:rPr>
-          <w:lang w:val="es-ES"/>
-        </w:rPr>
-        <w:t xml:space="preserve">-ups (ver </w:t>
-      </w:r>
-      <w:proofErr w:type="spellStart"/>
-      <w:r>
-        <w:rPr>
-          <w:lang w:val="es-ES"/>
-        </w:rPr>
-        <w:t>power</w:t>
-      </w:r>
-      <w:proofErr w:type="spellEnd"/>
-      <w:r>
-        <w:rPr>
-          <w:lang w:val="es-ES"/>
-        </w:rPr>
-        <w:t>-ups) a un costo de $0.50.</w:t>
-      </w:r>
-    </w:p>
-    <w:p>
-      <w:pPr>
-        <w:ind w:left="432"/>
-        <w:rPr>
-          <w:lang w:val="es-ES"/>
-        </w:rPr>
-      </w:pPr>
-      <w:r>
-        <w:rPr>
-          <w:lang w:val="es-ES"/>
-        </w:rPr>
-        <w:t>IMAGEN ACA</w:t>
+        <w:jc w:val="center"/>
+        <w:rPr>
+          <w:lang w:val="es-ES"/>
+        </w:rPr>
+      </w:pPr>
+      <w:r>
+        <w:rPr>
+          <w:noProof/>
+          <w:lang w:val="es-AR" w:eastAsia="es-AR"/>
+        </w:rPr>
+        <w:drawing>
+          <wp:inline distT="0" distB="0" distL="0" distR="0">
+            <wp:extent cx="5324475" cy="2995017"/>
+            <wp:effectExtent l="114300" t="114300" r="123825" b="129540"/>
+            <wp:docPr id="4" name="Imagen 4"/>
+            <wp:cNvGraphicFramePr>
+              <a:graphicFrameLocks xmlns:a="http://schemas.openxmlformats.org/drawingml/2006/main" noChangeAspect="1"/>
+            </wp:cNvGraphicFramePr>
+            <a:graphic xmlns:a="http://schemas.openxmlformats.org/drawingml/2006/main">
+              <a:graphicData uri="http://schemas.openxmlformats.org/drawingml/2006/picture">
+                <pic:pic xmlns:pic="http://schemas.openxmlformats.org/drawingml/2006/picture">
+                  <pic:nvPicPr>
+                    <pic:cNvPr id="4" name="Tienda.jpg"/>
+                    <pic:cNvPicPr/>
+                  </pic:nvPicPr>
+                  <pic:blipFill>
+                    <a:blip r:embed="rId13">
+                      <a:extLst>
+                        <a:ext uri="{28A0092B-C50C-407E-A947-70E740481C1C}">
+                          <a14:useLocalDpi xmlns:a14="http://schemas.microsoft.com/office/drawing/2010/main" val="0"/>
+                        </a:ext>
+                      </a:extLst>
+                    </a:blip>
+                    <a:stretch>
+                      <a:fillRect/>
+                    </a:stretch>
+                  </pic:blipFill>
+                  <pic:spPr>
+                    <a:xfrm>
+                      <a:off x="0" y="0"/>
+                      <a:ext cx="5335342" cy="3001130"/>
+                    </a:xfrm>
+                    <a:prstGeom prst="rect">
+                      <a:avLst/>
+                    </a:prstGeom>
+                    <a:solidFill>
+                      <a:srgbClr val="FFFFFF">
+                        <a:shade val="85000"/>
+                      </a:srgbClr>
+                    </a:solidFill>
+                    <a:ln w="88900" cap="sq">
+                      <a:solidFill>
+                        <a:srgbClr val="FFFFFF"/>
+                      </a:solidFill>
+                      <a:miter lim="800000"/>
+                    </a:ln>
+                    <a:effectLst>
+                      <a:outerShdw blurRad="55000" dist="18000" dir="5400000" algn="tl" rotWithShape="0">
+                        <a:srgbClr val="000000">
+                          <a:alpha val="40000"/>
+                        </a:srgbClr>
+                      </a:outerShdw>
+                    </a:effectLst>
+                    <a:scene3d>
+                      <a:camera prst="orthographicFront"/>
+                      <a:lightRig rig="twoPt" dir="t">
+                        <a:rot lat="0" lon="0" rev="7200000"/>
+                      </a:lightRig>
+                    </a:scene3d>
+                    <a:sp3d>
+                      <a:bevelT w="25400" h="19050"/>
+                      <a:contourClr>
+                        <a:srgbClr val="FFFFFF"/>
+                      </a:contourClr>
+                    </a:sp3d>
+                  </pic:spPr>
+                </pic:pic>
+              </a:graphicData>
+            </a:graphic>
+          </wp:inline>
+        </w:drawing>
+      </w:r>
+    </w:p>
+    <w:p>
+      <w:pPr>
+        <w:rPr>
+          <w:rFonts w:asciiTheme="majorHAnsi" w:eastAsiaTheme="majorEastAsia" w:hAnsiTheme="majorHAnsi" w:cstheme="majorBidi"/>
+          <w:b/>
+          <w:bCs/>
+          <w:smallCaps/>
+          <w:color w:val="000000" w:themeColor="text1"/>
+          <w:sz w:val="36"/>
+          <w:szCs w:val="36"/>
+          <w:lang w:val="es-ES"/>
+        </w:rPr>
+      </w:pPr>
+      <w:r>
+        <w:rPr>
+          <w:lang w:val="es-ES"/>
+        </w:rPr>
+        <w:br w:type="page"/>
       </w:r>
     </w:p>
     <w:p>
@@ -4042,14 +5689,15 @@
           <w:lang w:val="es-ES"/>
         </w:rPr>
       </w:pPr>
-      <w:bookmarkStart w:id="15" w:name="_Toc467880439"/>
-      <w:r>
-        <w:rPr>
-          <w:lang w:val="es-ES"/>
-        </w:rPr>
+      <w:bookmarkStart w:id="18" w:name="_Toc467935275"/>
+      <w:r>
+        <w:rPr>
+          <w:lang w:val="es-ES"/>
+        </w:rPr>
+        <w:lastRenderedPageBreak/>
         <w:t>Estilo visual</w:t>
       </w:r>
-      <w:bookmarkEnd w:id="15"/>
+      <w:bookmarkEnd w:id="18"/>
     </w:p>
     <w:p>
       <w:pPr>
@@ -4142,12 +5790,11 @@
           <w:lang w:val="es-ES"/>
         </w:rPr>
       </w:pPr>
-      <w:bookmarkStart w:id="16" w:name="_Toc467880440"/>
-      <w:r>
-        <w:rPr>
-          <w:lang w:val="es-ES"/>
-        </w:rPr>
-        <w:lastRenderedPageBreak/>
+      <w:bookmarkStart w:id="19" w:name="_Toc467935276"/>
+      <w:r>
+        <w:rPr>
+          <w:lang w:val="es-ES"/>
+        </w:rPr>
         <w:t>Menú</w:t>
       </w:r>
       <w:r>
@@ -4162,7 +5809,7 @@
         </w:rPr>
         <w:t>inicio</w:t>
       </w:r>
-      <w:bookmarkEnd w:id="16"/>
+      <w:bookmarkEnd w:id="19"/>
     </w:p>
     <w:p>
       <w:pPr>
@@ -4197,7 +5844,7 @@
                     <pic:cNvPicPr/>
                   </pic:nvPicPr>
                   <pic:blipFill>
-                    <a:blip r:embed="rId11" cstate="print">
+                    <a:blip r:embed="rId14" cstate="print">
                       <a:extLst>
                         <a:ext uri="{28A0092B-C50C-407E-A947-70E740481C1C}">
                           <a14:useLocalDpi xmlns:a14="http://schemas.microsoft.com/office/drawing/2010/main" val="0"/>
@@ -4346,6 +5993,7 @@
           <w:szCs w:val="24"/>
           <w:lang w:val="es-ES"/>
         </w:rPr>
+        <w:lastRenderedPageBreak/>
         <w:t>Se utilizarán imágenes reales en el fondo del menú de inicio para ambientar al usuario en la época del juego. En este caso, se utilizará la idea de imágenes superpuestas para lograr mostrar una gran cantidad de ellas en un espacio reducido. Podrán verse distintos aviones y pilotos de la época.</w:t>
       </w:r>
       <w:r>
@@ -4379,7 +6027,6 @@
           <w:szCs w:val="24"/>
           <w:lang w:val="es-AR" w:eastAsia="es-AR"/>
         </w:rPr>
-        <w:lastRenderedPageBreak/>
         <w:drawing>
           <wp:inline distT="0" distB="0" distL="0" distR="0">
             <wp:extent cx="2533661" cy="1492370"/>
@@ -4396,7 +6043,7 @@
                     <pic:cNvPicPr/>
                   </pic:nvPicPr>
                   <pic:blipFill>
-                    <a:blip r:embed="rId12" cstate="print">
+                    <a:blip r:embed="rId15" cstate="print">
                       <a:extLst>
                         <a:ext uri="{28A0092B-C50C-407E-A947-70E740481C1C}">
                           <a14:useLocalDpi xmlns:a14="http://schemas.microsoft.com/office/drawing/2010/main" val="0"/>
@@ -4479,7 +6126,7 @@
                     <pic:cNvPicPr/>
                   </pic:nvPicPr>
                   <pic:blipFill>
-                    <a:blip r:embed="rId13" cstate="print">
+                    <a:blip r:embed="rId16" cstate="print">
                       <a:extLst>
                         <a:ext uri="{28A0092B-C50C-407E-A947-70E740481C1C}">
                           <a14:useLocalDpi xmlns:a14="http://schemas.microsoft.com/office/drawing/2010/main" val="0"/>
@@ -4551,13 +6198,13 @@
       <w:pPr>
         <w:pStyle w:val="Ttulo2"/>
       </w:pPr>
-      <w:bookmarkStart w:id="17" w:name="_Toc467880441"/>
+      <w:bookmarkStart w:id="20" w:name="_Toc467935277"/>
       <w:proofErr w:type="spellStart"/>
       <w:r>
         <w:lastRenderedPageBreak/>
         <w:t>Escenario</w:t>
       </w:r>
-      <w:bookmarkEnd w:id="17"/>
+      <w:bookmarkEnd w:id="20"/>
       <w:proofErr w:type="spellEnd"/>
     </w:p>
     <w:p/>
@@ -4601,7 +6248,7 @@
                     <pic:cNvPicPr/>
                   </pic:nvPicPr>
                   <pic:blipFill>
-                    <a:blip r:embed="rId14" cstate="print">
+                    <a:blip r:embed="rId17" cstate="print">
                       <a:extLst>
                         <a:ext uri="{28A0092B-C50C-407E-A947-70E740481C1C}">
                           <a14:useLocalDpi xmlns:a14="http://schemas.microsoft.com/office/drawing/2010/main" val="0"/>
@@ -4663,8 +6310,8 @@
       </w:r>
     </w:p>
     <w:sectPr>
-      <w:headerReference w:type="default" r:id="rId15"/>
-      <w:footerReference w:type="default" r:id="rId16"/>
+      <w:headerReference w:type="default" r:id="rId18"/>
+      <w:footerReference w:type="default" r:id="rId19"/>
       <w:pgSz w:w="12240" w:h="15840"/>
       <w:pgMar w:top="1440" w:right="1440" w:bottom="1440" w:left="1440" w:header="720" w:footer="720" w:gutter="0"/>
       <w:cols w:space="720"/>
@@ -4767,7 +6414,7 @@
         <w:szCs w:val="24"/>
         <w:lang w:val="es-ES"/>
       </w:rPr>
-      <w:t>2</w:t>
+      <w:t>11</w:t>
     </w:r>
     <w:r>
       <w:rPr>
@@ -4786,35 +6433,18 @@
       </w:rPr>
       <w:t xml:space="preserve"> | </w:t>
     </w:r>
-    <w:r>
-      <w:fldChar w:fldCharType="begin"/>
-    </w:r>
-    <w:r>
-      <w:instrText>NUMPAGES  \* Arabic  \* MERGEFORMAT</w:instrText>
-    </w:r>
-    <w:r>
-      <w:fldChar w:fldCharType="separate"/>
-    </w:r>
-    <w:r>
-      <w:rPr>
-        <w:noProof/>
-        <w:color w:val="252525" w:themeColor="text2" w:themeShade="BF"/>
-        <w:sz w:val="24"/>
-        <w:szCs w:val="24"/>
-        <w:lang w:val="es-ES"/>
-      </w:rPr>
-      <w:t>10</w:t>
-    </w:r>
-    <w:r>
-      <w:rPr>
-        <w:noProof/>
-        <w:color w:val="252525" w:themeColor="text2" w:themeShade="BF"/>
-        <w:sz w:val="24"/>
-        <w:szCs w:val="24"/>
-        <w:lang w:val="es-ES"/>
-      </w:rPr>
-      <w:fldChar w:fldCharType="end"/>
-    </w:r>
+    <w:fldSimple w:instr="NUMPAGES  \* Arabic  \* MERGEFORMAT">
+      <w:r>
+        <w:rPr>
+          <w:noProof/>
+          <w:color w:val="252525" w:themeColor="text2" w:themeShade="BF"/>
+          <w:sz w:val="24"/>
+          <w:szCs w:val="24"/>
+          <w:lang w:val="es-ES"/>
+        </w:rPr>
+        <w:t>14</w:t>
+      </w:r>
+    </w:fldSimple>
   </w:p>
   <w:p>
     <w:pPr>
@@ -5028,6 +6658,232 @@
 <file path=word/numbering.xml><?xml version="1.0" encoding="utf-8"?>
 <w:numbering xmlns:wpc="http://schemas.microsoft.com/office/word/2010/wordprocessingCanvas" xmlns:mc="http://schemas.openxmlformats.org/markup-compatibility/2006" xmlns:o="urn:schemas-microsoft-com:office:office" xmlns:r="http://schemas.openxmlformats.org/officeDocument/2006/relationships" xmlns:m="http://schemas.openxmlformats.org/officeDocument/2006/math" xmlns:v="urn:schemas-microsoft-com:vml" xmlns:wp14="http://schemas.microsoft.com/office/word/2010/wordprocessingDrawing" xmlns:wp="http://schemas.openxmlformats.org/drawingml/2006/wordprocessingDrawing" xmlns:w10="urn:schemas-microsoft-com:office:word" xmlns:w="http://schemas.openxmlformats.org/wordprocessingml/2006/main" xmlns:w14="http://schemas.microsoft.com/office/word/2010/wordml" xmlns:w15="http://schemas.microsoft.com/office/word/2012/wordml" xmlns:wpg="http://schemas.microsoft.com/office/word/2010/wordprocessingGroup" xmlns:wpi="http://schemas.microsoft.com/office/word/2010/wordprocessingInk" xmlns:wne="http://schemas.microsoft.com/office/word/2006/wordml" xmlns:wps="http://schemas.microsoft.com/office/word/2010/wordprocessingShape" mc:Ignorable="w14 w15 wp14">
   <w:abstractNum w:abstractNumId="0" w15:restartNumberingAfterBreak="0">
+    <w:nsid w:val="0BF01ABB"/>
+    <w:multiLevelType w:val="hybridMultilevel"/>
+    <w:tmpl w:val="31CA7098"/>
+    <w:lvl w:ilvl="0" w:tplc="2C0A0001">
+      <w:start w:val="1"/>
+      <w:numFmt w:val="bullet"/>
+      <w:lvlText w:val=""/>
+      <w:lvlJc w:val="left"/>
+      <w:pPr>
+        <w:ind w:left="1152" w:hanging="360"/>
+      </w:pPr>
+      <w:rPr>
+        <w:rFonts w:ascii="Symbol" w:hAnsi="Symbol" w:hint="default"/>
+      </w:rPr>
+    </w:lvl>
+    <w:lvl w:ilvl="1" w:tplc="2C0A0003" w:tentative="1">
+      <w:start w:val="1"/>
+      <w:numFmt w:val="bullet"/>
+      <w:lvlText w:val="o"/>
+      <w:lvlJc w:val="left"/>
+      <w:pPr>
+        <w:ind w:left="1872" w:hanging="360"/>
+      </w:pPr>
+      <w:rPr>
+        <w:rFonts w:ascii="Courier New" w:hAnsi="Courier New" w:cs="Courier New" w:hint="default"/>
+      </w:rPr>
+    </w:lvl>
+    <w:lvl w:ilvl="2" w:tplc="2C0A0005" w:tentative="1">
+      <w:start w:val="1"/>
+      <w:numFmt w:val="bullet"/>
+      <w:lvlText w:val=""/>
+      <w:lvlJc w:val="left"/>
+      <w:pPr>
+        <w:ind w:left="2592" w:hanging="360"/>
+      </w:pPr>
+      <w:rPr>
+        <w:rFonts w:ascii="Wingdings" w:hAnsi="Wingdings" w:hint="default"/>
+      </w:rPr>
+    </w:lvl>
+    <w:lvl w:ilvl="3" w:tplc="2C0A0001" w:tentative="1">
+      <w:start w:val="1"/>
+      <w:numFmt w:val="bullet"/>
+      <w:lvlText w:val=""/>
+      <w:lvlJc w:val="left"/>
+      <w:pPr>
+        <w:ind w:left="3312" w:hanging="360"/>
+      </w:pPr>
+      <w:rPr>
+        <w:rFonts w:ascii="Symbol" w:hAnsi="Symbol" w:hint="default"/>
+      </w:rPr>
+    </w:lvl>
+    <w:lvl w:ilvl="4" w:tplc="2C0A0003" w:tentative="1">
+      <w:start w:val="1"/>
+      <w:numFmt w:val="bullet"/>
+      <w:lvlText w:val="o"/>
+      <w:lvlJc w:val="left"/>
+      <w:pPr>
+        <w:ind w:left="4032" w:hanging="360"/>
+      </w:pPr>
+      <w:rPr>
+        <w:rFonts w:ascii="Courier New" w:hAnsi="Courier New" w:cs="Courier New" w:hint="default"/>
+      </w:rPr>
+    </w:lvl>
+    <w:lvl w:ilvl="5" w:tplc="2C0A0005" w:tentative="1">
+      <w:start w:val="1"/>
+      <w:numFmt w:val="bullet"/>
+      <w:lvlText w:val=""/>
+      <w:lvlJc w:val="left"/>
+      <w:pPr>
+        <w:ind w:left="4752" w:hanging="360"/>
+      </w:pPr>
+      <w:rPr>
+        <w:rFonts w:ascii="Wingdings" w:hAnsi="Wingdings" w:hint="default"/>
+      </w:rPr>
+    </w:lvl>
+    <w:lvl w:ilvl="6" w:tplc="2C0A0001" w:tentative="1">
+      <w:start w:val="1"/>
+      <w:numFmt w:val="bullet"/>
+      <w:lvlText w:val=""/>
+      <w:lvlJc w:val="left"/>
+      <w:pPr>
+        <w:ind w:left="5472" w:hanging="360"/>
+      </w:pPr>
+      <w:rPr>
+        <w:rFonts w:ascii="Symbol" w:hAnsi="Symbol" w:hint="default"/>
+      </w:rPr>
+    </w:lvl>
+    <w:lvl w:ilvl="7" w:tplc="2C0A0003" w:tentative="1">
+      <w:start w:val="1"/>
+      <w:numFmt w:val="bullet"/>
+      <w:lvlText w:val="o"/>
+      <w:lvlJc w:val="left"/>
+      <w:pPr>
+        <w:ind w:left="6192" w:hanging="360"/>
+      </w:pPr>
+      <w:rPr>
+        <w:rFonts w:ascii="Courier New" w:hAnsi="Courier New" w:cs="Courier New" w:hint="default"/>
+      </w:rPr>
+    </w:lvl>
+    <w:lvl w:ilvl="8" w:tplc="2C0A0005" w:tentative="1">
+      <w:start w:val="1"/>
+      <w:numFmt w:val="bullet"/>
+      <w:lvlText w:val=""/>
+      <w:lvlJc w:val="left"/>
+      <w:pPr>
+        <w:ind w:left="6912" w:hanging="360"/>
+      </w:pPr>
+      <w:rPr>
+        <w:rFonts w:ascii="Wingdings" w:hAnsi="Wingdings" w:hint="default"/>
+      </w:rPr>
+    </w:lvl>
+  </w:abstractNum>
+  <w:abstractNum w:abstractNumId="1" w15:restartNumberingAfterBreak="0">
+    <w:nsid w:val="13CA546F"/>
+    <w:multiLevelType w:val="hybridMultilevel"/>
+    <w:tmpl w:val="DCA0A0D6"/>
+    <w:lvl w:ilvl="0" w:tplc="2C0A0001">
+      <w:start w:val="1"/>
+      <w:numFmt w:val="bullet"/>
+      <w:lvlText w:val=""/>
+      <w:lvlJc w:val="left"/>
+      <w:pPr>
+        <w:ind w:left="1152" w:hanging="360"/>
+      </w:pPr>
+      <w:rPr>
+        <w:rFonts w:ascii="Symbol" w:hAnsi="Symbol" w:hint="default"/>
+      </w:rPr>
+    </w:lvl>
+    <w:lvl w:ilvl="1" w:tplc="2C0A0003" w:tentative="1">
+      <w:start w:val="1"/>
+      <w:numFmt w:val="bullet"/>
+      <w:lvlText w:val="o"/>
+      <w:lvlJc w:val="left"/>
+      <w:pPr>
+        <w:ind w:left="1872" w:hanging="360"/>
+      </w:pPr>
+      <w:rPr>
+        <w:rFonts w:ascii="Courier New" w:hAnsi="Courier New" w:cs="Courier New" w:hint="default"/>
+      </w:rPr>
+    </w:lvl>
+    <w:lvl w:ilvl="2" w:tplc="2C0A0005" w:tentative="1">
+      <w:start w:val="1"/>
+      <w:numFmt w:val="bullet"/>
+      <w:lvlText w:val=""/>
+      <w:lvlJc w:val="left"/>
+      <w:pPr>
+        <w:ind w:left="2592" w:hanging="360"/>
+      </w:pPr>
+      <w:rPr>
+        <w:rFonts w:ascii="Wingdings" w:hAnsi="Wingdings" w:hint="default"/>
+      </w:rPr>
+    </w:lvl>
+    <w:lvl w:ilvl="3" w:tplc="2C0A0001" w:tentative="1">
+      <w:start w:val="1"/>
+      <w:numFmt w:val="bullet"/>
+      <w:lvlText w:val=""/>
+      <w:lvlJc w:val="left"/>
+      <w:pPr>
+        <w:ind w:left="3312" w:hanging="360"/>
+      </w:pPr>
+      <w:rPr>
+        <w:rFonts w:ascii="Symbol" w:hAnsi="Symbol" w:hint="default"/>
+      </w:rPr>
+    </w:lvl>
+    <w:lvl w:ilvl="4" w:tplc="2C0A0003" w:tentative="1">
+      <w:start w:val="1"/>
+      <w:numFmt w:val="bullet"/>
+      <w:lvlText w:val="o"/>
+      <w:lvlJc w:val="left"/>
+      <w:pPr>
+        <w:ind w:left="4032" w:hanging="360"/>
+      </w:pPr>
+      <w:rPr>
+        <w:rFonts w:ascii="Courier New" w:hAnsi="Courier New" w:cs="Courier New" w:hint="default"/>
+      </w:rPr>
+    </w:lvl>
+    <w:lvl w:ilvl="5" w:tplc="2C0A0005" w:tentative="1">
+      <w:start w:val="1"/>
+      <w:numFmt w:val="bullet"/>
+      <w:lvlText w:val=""/>
+      <w:lvlJc w:val="left"/>
+      <w:pPr>
+        <w:ind w:left="4752" w:hanging="360"/>
+      </w:pPr>
+      <w:rPr>
+        <w:rFonts w:ascii="Wingdings" w:hAnsi="Wingdings" w:hint="default"/>
+      </w:rPr>
+    </w:lvl>
+    <w:lvl w:ilvl="6" w:tplc="2C0A0001" w:tentative="1">
+      <w:start w:val="1"/>
+      <w:numFmt w:val="bullet"/>
+      <w:lvlText w:val=""/>
+      <w:lvlJc w:val="left"/>
+      <w:pPr>
+        <w:ind w:left="5472" w:hanging="360"/>
+      </w:pPr>
+      <w:rPr>
+        <w:rFonts w:ascii="Symbol" w:hAnsi="Symbol" w:hint="default"/>
+      </w:rPr>
+    </w:lvl>
+    <w:lvl w:ilvl="7" w:tplc="2C0A0003" w:tentative="1">
+      <w:start w:val="1"/>
+      <w:numFmt w:val="bullet"/>
+      <w:lvlText w:val="o"/>
+      <w:lvlJc w:val="left"/>
+      <w:pPr>
+        <w:ind w:left="6192" w:hanging="360"/>
+      </w:pPr>
+      <w:rPr>
+        <w:rFonts w:ascii="Courier New" w:hAnsi="Courier New" w:cs="Courier New" w:hint="default"/>
+      </w:rPr>
+    </w:lvl>
+    <w:lvl w:ilvl="8" w:tplc="2C0A0005" w:tentative="1">
+      <w:start w:val="1"/>
+      <w:numFmt w:val="bullet"/>
+      <w:lvlText w:val=""/>
+      <w:lvlJc w:val="left"/>
+      <w:pPr>
+        <w:ind w:left="6912" w:hanging="360"/>
+      </w:pPr>
+      <w:rPr>
+        <w:rFonts w:ascii="Wingdings" w:hAnsi="Wingdings" w:hint="default"/>
+      </w:rPr>
+    </w:lvl>
+  </w:abstractNum>
+  <w:abstractNum w:abstractNumId="2" w15:restartNumberingAfterBreak="0">
     <w:nsid w:val="1482775B"/>
     <w:multiLevelType w:val="multilevel"/>
     <w:tmpl w:val="0EBA3C40"/>
@@ -5122,7 +6978,7 @@
       </w:pPr>
     </w:lvl>
   </w:abstractNum>
-  <w:abstractNum w:abstractNumId="1" w15:restartNumberingAfterBreak="0">
+  <w:abstractNum w:abstractNumId="3" w15:restartNumberingAfterBreak="0">
     <w:nsid w:val="19FB6E88"/>
     <w:multiLevelType w:val="hybridMultilevel"/>
     <w:tmpl w:val="2CA629E8"/>
@@ -5235,7 +7091,7 @@
       </w:rPr>
     </w:lvl>
   </w:abstractNum>
-  <w:abstractNum w:abstractNumId="2" w15:restartNumberingAfterBreak="0">
+  <w:abstractNum w:abstractNumId="4" w15:restartNumberingAfterBreak="0">
     <w:nsid w:val="2AF5336C"/>
     <w:multiLevelType w:val="hybridMultilevel"/>
     <w:tmpl w:val="E8B05E02"/>
@@ -5348,7 +7204,7 @@
       </w:rPr>
     </w:lvl>
   </w:abstractNum>
-  <w:abstractNum w:abstractNumId="3" w15:restartNumberingAfterBreak="0">
+  <w:abstractNum w:abstractNumId="5" w15:restartNumberingAfterBreak="0">
     <w:nsid w:val="35F2398F"/>
     <w:multiLevelType w:val="hybridMultilevel"/>
     <w:tmpl w:val="D44CECBC"/>
@@ -5461,7 +7317,233 @@
       </w:rPr>
     </w:lvl>
   </w:abstractNum>
-  <w:abstractNum w:abstractNumId="4" w15:restartNumberingAfterBreak="0">
+  <w:abstractNum w:abstractNumId="6" w15:restartNumberingAfterBreak="0">
+    <w:nsid w:val="45477D82"/>
+    <w:multiLevelType w:val="hybridMultilevel"/>
+    <w:tmpl w:val="8716D162"/>
+    <w:lvl w:ilvl="0" w:tplc="2C0A0001">
+      <w:start w:val="1"/>
+      <w:numFmt w:val="bullet"/>
+      <w:lvlText w:val=""/>
+      <w:lvlJc w:val="left"/>
+      <w:pPr>
+        <w:ind w:left="1152" w:hanging="360"/>
+      </w:pPr>
+      <w:rPr>
+        <w:rFonts w:ascii="Symbol" w:hAnsi="Symbol" w:hint="default"/>
+      </w:rPr>
+    </w:lvl>
+    <w:lvl w:ilvl="1" w:tplc="2C0A0003" w:tentative="1">
+      <w:start w:val="1"/>
+      <w:numFmt w:val="bullet"/>
+      <w:lvlText w:val="o"/>
+      <w:lvlJc w:val="left"/>
+      <w:pPr>
+        <w:ind w:left="1872" w:hanging="360"/>
+      </w:pPr>
+      <w:rPr>
+        <w:rFonts w:ascii="Courier New" w:hAnsi="Courier New" w:cs="Courier New" w:hint="default"/>
+      </w:rPr>
+    </w:lvl>
+    <w:lvl w:ilvl="2" w:tplc="2C0A0005" w:tentative="1">
+      <w:start w:val="1"/>
+      <w:numFmt w:val="bullet"/>
+      <w:lvlText w:val=""/>
+      <w:lvlJc w:val="left"/>
+      <w:pPr>
+        <w:ind w:left="2592" w:hanging="360"/>
+      </w:pPr>
+      <w:rPr>
+        <w:rFonts w:ascii="Wingdings" w:hAnsi="Wingdings" w:hint="default"/>
+      </w:rPr>
+    </w:lvl>
+    <w:lvl w:ilvl="3" w:tplc="2C0A0001" w:tentative="1">
+      <w:start w:val="1"/>
+      <w:numFmt w:val="bullet"/>
+      <w:lvlText w:val=""/>
+      <w:lvlJc w:val="left"/>
+      <w:pPr>
+        <w:ind w:left="3312" w:hanging="360"/>
+      </w:pPr>
+      <w:rPr>
+        <w:rFonts w:ascii="Symbol" w:hAnsi="Symbol" w:hint="default"/>
+      </w:rPr>
+    </w:lvl>
+    <w:lvl w:ilvl="4" w:tplc="2C0A0003" w:tentative="1">
+      <w:start w:val="1"/>
+      <w:numFmt w:val="bullet"/>
+      <w:lvlText w:val="o"/>
+      <w:lvlJc w:val="left"/>
+      <w:pPr>
+        <w:ind w:left="4032" w:hanging="360"/>
+      </w:pPr>
+      <w:rPr>
+        <w:rFonts w:ascii="Courier New" w:hAnsi="Courier New" w:cs="Courier New" w:hint="default"/>
+      </w:rPr>
+    </w:lvl>
+    <w:lvl w:ilvl="5" w:tplc="2C0A0005" w:tentative="1">
+      <w:start w:val="1"/>
+      <w:numFmt w:val="bullet"/>
+      <w:lvlText w:val=""/>
+      <w:lvlJc w:val="left"/>
+      <w:pPr>
+        <w:ind w:left="4752" w:hanging="360"/>
+      </w:pPr>
+      <w:rPr>
+        <w:rFonts w:ascii="Wingdings" w:hAnsi="Wingdings" w:hint="default"/>
+      </w:rPr>
+    </w:lvl>
+    <w:lvl w:ilvl="6" w:tplc="2C0A0001" w:tentative="1">
+      <w:start w:val="1"/>
+      <w:numFmt w:val="bullet"/>
+      <w:lvlText w:val=""/>
+      <w:lvlJc w:val="left"/>
+      <w:pPr>
+        <w:ind w:left="5472" w:hanging="360"/>
+      </w:pPr>
+      <w:rPr>
+        <w:rFonts w:ascii="Symbol" w:hAnsi="Symbol" w:hint="default"/>
+      </w:rPr>
+    </w:lvl>
+    <w:lvl w:ilvl="7" w:tplc="2C0A0003" w:tentative="1">
+      <w:start w:val="1"/>
+      <w:numFmt w:val="bullet"/>
+      <w:lvlText w:val="o"/>
+      <w:lvlJc w:val="left"/>
+      <w:pPr>
+        <w:ind w:left="6192" w:hanging="360"/>
+      </w:pPr>
+      <w:rPr>
+        <w:rFonts w:ascii="Courier New" w:hAnsi="Courier New" w:cs="Courier New" w:hint="default"/>
+      </w:rPr>
+    </w:lvl>
+    <w:lvl w:ilvl="8" w:tplc="2C0A0005" w:tentative="1">
+      <w:start w:val="1"/>
+      <w:numFmt w:val="bullet"/>
+      <w:lvlText w:val=""/>
+      <w:lvlJc w:val="left"/>
+      <w:pPr>
+        <w:ind w:left="6912" w:hanging="360"/>
+      </w:pPr>
+      <w:rPr>
+        <w:rFonts w:ascii="Wingdings" w:hAnsi="Wingdings" w:hint="default"/>
+      </w:rPr>
+    </w:lvl>
+  </w:abstractNum>
+  <w:abstractNum w:abstractNumId="7" w15:restartNumberingAfterBreak="0">
+    <w:nsid w:val="565132A9"/>
+    <w:multiLevelType w:val="hybridMultilevel"/>
+    <w:tmpl w:val="822A08AC"/>
+    <w:lvl w:ilvl="0" w:tplc="2C0A0001">
+      <w:start w:val="1"/>
+      <w:numFmt w:val="bullet"/>
+      <w:lvlText w:val=""/>
+      <w:lvlJc w:val="left"/>
+      <w:pPr>
+        <w:ind w:left="1152" w:hanging="360"/>
+      </w:pPr>
+      <w:rPr>
+        <w:rFonts w:ascii="Symbol" w:hAnsi="Symbol" w:hint="default"/>
+      </w:rPr>
+    </w:lvl>
+    <w:lvl w:ilvl="1" w:tplc="2C0A0003" w:tentative="1">
+      <w:start w:val="1"/>
+      <w:numFmt w:val="bullet"/>
+      <w:lvlText w:val="o"/>
+      <w:lvlJc w:val="left"/>
+      <w:pPr>
+        <w:ind w:left="1872" w:hanging="360"/>
+      </w:pPr>
+      <w:rPr>
+        <w:rFonts w:ascii="Courier New" w:hAnsi="Courier New" w:cs="Courier New" w:hint="default"/>
+      </w:rPr>
+    </w:lvl>
+    <w:lvl w:ilvl="2" w:tplc="2C0A0005" w:tentative="1">
+      <w:start w:val="1"/>
+      <w:numFmt w:val="bullet"/>
+      <w:lvlText w:val=""/>
+      <w:lvlJc w:val="left"/>
+      <w:pPr>
+        <w:ind w:left="2592" w:hanging="360"/>
+      </w:pPr>
+      <w:rPr>
+        <w:rFonts w:ascii="Wingdings" w:hAnsi="Wingdings" w:hint="default"/>
+      </w:rPr>
+    </w:lvl>
+    <w:lvl w:ilvl="3" w:tplc="2C0A0001" w:tentative="1">
+      <w:start w:val="1"/>
+      <w:numFmt w:val="bullet"/>
+      <w:lvlText w:val=""/>
+      <w:lvlJc w:val="left"/>
+      <w:pPr>
+        <w:ind w:left="3312" w:hanging="360"/>
+      </w:pPr>
+      <w:rPr>
+        <w:rFonts w:ascii="Symbol" w:hAnsi="Symbol" w:hint="default"/>
+      </w:rPr>
+    </w:lvl>
+    <w:lvl w:ilvl="4" w:tplc="2C0A0003" w:tentative="1">
+      <w:start w:val="1"/>
+      <w:numFmt w:val="bullet"/>
+      <w:lvlText w:val="o"/>
+      <w:lvlJc w:val="left"/>
+      <w:pPr>
+        <w:ind w:left="4032" w:hanging="360"/>
+      </w:pPr>
+      <w:rPr>
+        <w:rFonts w:ascii="Courier New" w:hAnsi="Courier New" w:cs="Courier New" w:hint="default"/>
+      </w:rPr>
+    </w:lvl>
+    <w:lvl w:ilvl="5" w:tplc="2C0A0005" w:tentative="1">
+      <w:start w:val="1"/>
+      <w:numFmt w:val="bullet"/>
+      <w:lvlText w:val=""/>
+      <w:lvlJc w:val="left"/>
+      <w:pPr>
+        <w:ind w:left="4752" w:hanging="360"/>
+      </w:pPr>
+      <w:rPr>
+        <w:rFonts w:ascii="Wingdings" w:hAnsi="Wingdings" w:hint="default"/>
+      </w:rPr>
+    </w:lvl>
+    <w:lvl w:ilvl="6" w:tplc="2C0A0001" w:tentative="1">
+      <w:start w:val="1"/>
+      <w:numFmt w:val="bullet"/>
+      <w:lvlText w:val=""/>
+      <w:lvlJc w:val="left"/>
+      <w:pPr>
+        <w:ind w:left="5472" w:hanging="360"/>
+      </w:pPr>
+      <w:rPr>
+        <w:rFonts w:ascii="Symbol" w:hAnsi="Symbol" w:hint="default"/>
+      </w:rPr>
+    </w:lvl>
+    <w:lvl w:ilvl="7" w:tplc="2C0A0003" w:tentative="1">
+      <w:start w:val="1"/>
+      <w:numFmt w:val="bullet"/>
+      <w:lvlText w:val="o"/>
+      <w:lvlJc w:val="left"/>
+      <w:pPr>
+        <w:ind w:left="6192" w:hanging="360"/>
+      </w:pPr>
+      <w:rPr>
+        <w:rFonts w:ascii="Courier New" w:hAnsi="Courier New" w:cs="Courier New" w:hint="default"/>
+      </w:rPr>
+    </w:lvl>
+    <w:lvl w:ilvl="8" w:tplc="2C0A0005" w:tentative="1">
+      <w:start w:val="1"/>
+      <w:numFmt w:val="bullet"/>
+      <w:lvlText w:val=""/>
+      <w:lvlJc w:val="left"/>
+      <w:pPr>
+        <w:ind w:left="6912" w:hanging="360"/>
+      </w:pPr>
+      <w:rPr>
+        <w:rFonts w:ascii="Wingdings" w:hAnsi="Wingdings" w:hint="default"/>
+      </w:rPr>
+    </w:lvl>
+  </w:abstractNum>
+  <w:abstractNum w:abstractNumId="8" w15:restartNumberingAfterBreak="0">
     <w:nsid w:val="5DC17CE9"/>
     <w:multiLevelType w:val="hybridMultilevel"/>
     <w:tmpl w:val="8D380002"/>
@@ -5574,7 +7656,7 @@
       </w:rPr>
     </w:lvl>
   </w:abstractNum>
-  <w:abstractNum w:abstractNumId="5" w15:restartNumberingAfterBreak="0">
+  <w:abstractNum w:abstractNumId="9" w15:restartNumberingAfterBreak="0">
     <w:nsid w:val="61EA2767"/>
     <w:multiLevelType w:val="hybridMultilevel"/>
     <w:tmpl w:val="C3124582"/>
@@ -5687,7 +7769,7 @@
       </w:rPr>
     </w:lvl>
   </w:abstractNum>
-  <w:abstractNum w:abstractNumId="6" w15:restartNumberingAfterBreak="0">
+  <w:abstractNum w:abstractNumId="10" w15:restartNumberingAfterBreak="0">
     <w:nsid w:val="643A5BDE"/>
     <w:multiLevelType w:val="hybridMultilevel"/>
     <w:tmpl w:val="5044C7C4"/>
@@ -5800,7 +7882,7 @@
       </w:rPr>
     </w:lvl>
   </w:abstractNum>
-  <w:abstractNum w:abstractNumId="7" w15:restartNumberingAfterBreak="0">
+  <w:abstractNum w:abstractNumId="11" w15:restartNumberingAfterBreak="0">
     <w:nsid w:val="64571978"/>
     <w:multiLevelType w:val="hybridMultilevel"/>
     <w:tmpl w:val="86A4A2CA"/>
@@ -5913,11 +7995,124 @@
       </w:rPr>
     </w:lvl>
   </w:abstractNum>
+  <w:abstractNum w:abstractNumId="12" w15:restartNumberingAfterBreak="0">
+    <w:nsid w:val="65901BEF"/>
+    <w:multiLevelType w:val="hybridMultilevel"/>
+    <w:tmpl w:val="A8CC0C80"/>
+    <w:lvl w:ilvl="0" w:tplc="2C0A0001">
+      <w:start w:val="1"/>
+      <w:numFmt w:val="bullet"/>
+      <w:lvlText w:val=""/>
+      <w:lvlJc w:val="left"/>
+      <w:pPr>
+        <w:ind w:left="1152" w:hanging="360"/>
+      </w:pPr>
+      <w:rPr>
+        <w:rFonts w:ascii="Symbol" w:hAnsi="Symbol" w:hint="default"/>
+      </w:rPr>
+    </w:lvl>
+    <w:lvl w:ilvl="1" w:tplc="2C0A0003" w:tentative="1">
+      <w:start w:val="1"/>
+      <w:numFmt w:val="bullet"/>
+      <w:lvlText w:val="o"/>
+      <w:lvlJc w:val="left"/>
+      <w:pPr>
+        <w:ind w:left="1872" w:hanging="360"/>
+      </w:pPr>
+      <w:rPr>
+        <w:rFonts w:ascii="Courier New" w:hAnsi="Courier New" w:cs="Courier New" w:hint="default"/>
+      </w:rPr>
+    </w:lvl>
+    <w:lvl w:ilvl="2" w:tplc="2C0A0005" w:tentative="1">
+      <w:start w:val="1"/>
+      <w:numFmt w:val="bullet"/>
+      <w:lvlText w:val=""/>
+      <w:lvlJc w:val="left"/>
+      <w:pPr>
+        <w:ind w:left="2592" w:hanging="360"/>
+      </w:pPr>
+      <w:rPr>
+        <w:rFonts w:ascii="Wingdings" w:hAnsi="Wingdings" w:hint="default"/>
+      </w:rPr>
+    </w:lvl>
+    <w:lvl w:ilvl="3" w:tplc="2C0A0001" w:tentative="1">
+      <w:start w:val="1"/>
+      <w:numFmt w:val="bullet"/>
+      <w:lvlText w:val=""/>
+      <w:lvlJc w:val="left"/>
+      <w:pPr>
+        <w:ind w:left="3312" w:hanging="360"/>
+      </w:pPr>
+      <w:rPr>
+        <w:rFonts w:ascii="Symbol" w:hAnsi="Symbol" w:hint="default"/>
+      </w:rPr>
+    </w:lvl>
+    <w:lvl w:ilvl="4" w:tplc="2C0A0003" w:tentative="1">
+      <w:start w:val="1"/>
+      <w:numFmt w:val="bullet"/>
+      <w:lvlText w:val="o"/>
+      <w:lvlJc w:val="left"/>
+      <w:pPr>
+        <w:ind w:left="4032" w:hanging="360"/>
+      </w:pPr>
+      <w:rPr>
+        <w:rFonts w:ascii="Courier New" w:hAnsi="Courier New" w:cs="Courier New" w:hint="default"/>
+      </w:rPr>
+    </w:lvl>
+    <w:lvl w:ilvl="5" w:tplc="2C0A0005" w:tentative="1">
+      <w:start w:val="1"/>
+      <w:numFmt w:val="bullet"/>
+      <w:lvlText w:val=""/>
+      <w:lvlJc w:val="left"/>
+      <w:pPr>
+        <w:ind w:left="4752" w:hanging="360"/>
+      </w:pPr>
+      <w:rPr>
+        <w:rFonts w:ascii="Wingdings" w:hAnsi="Wingdings" w:hint="default"/>
+      </w:rPr>
+    </w:lvl>
+    <w:lvl w:ilvl="6" w:tplc="2C0A0001" w:tentative="1">
+      <w:start w:val="1"/>
+      <w:numFmt w:val="bullet"/>
+      <w:lvlText w:val=""/>
+      <w:lvlJc w:val="left"/>
+      <w:pPr>
+        <w:ind w:left="5472" w:hanging="360"/>
+      </w:pPr>
+      <w:rPr>
+        <w:rFonts w:ascii="Symbol" w:hAnsi="Symbol" w:hint="default"/>
+      </w:rPr>
+    </w:lvl>
+    <w:lvl w:ilvl="7" w:tplc="2C0A0003" w:tentative="1">
+      <w:start w:val="1"/>
+      <w:numFmt w:val="bullet"/>
+      <w:lvlText w:val="o"/>
+      <w:lvlJc w:val="left"/>
+      <w:pPr>
+        <w:ind w:left="6192" w:hanging="360"/>
+      </w:pPr>
+      <w:rPr>
+        <w:rFonts w:ascii="Courier New" w:hAnsi="Courier New" w:cs="Courier New" w:hint="default"/>
+      </w:rPr>
+    </w:lvl>
+    <w:lvl w:ilvl="8" w:tplc="2C0A0005" w:tentative="1">
+      <w:start w:val="1"/>
+      <w:numFmt w:val="bullet"/>
+      <w:lvlText w:val=""/>
+      <w:lvlJc w:val="left"/>
+      <w:pPr>
+        <w:ind w:left="6912" w:hanging="360"/>
+      </w:pPr>
+      <w:rPr>
+        <w:rFonts w:ascii="Wingdings" w:hAnsi="Wingdings" w:hint="default"/>
+      </w:rPr>
+    </w:lvl>
+  </w:abstractNum>
   <w:num w:numId="1">
-    <w:abstractNumId w:val="0"/>
+    <w:abstractNumId w:val="2"/>
   </w:num>
   <w:num w:numId="2">
-    <w:abstractNumId w:val="0"/>
+    <w:abstractNumId w:val="2"/>
     <w:lvlOverride w:ilvl="0">
       <w:startOverride w:val="1"/>
     </w:lvlOverride>
@@ -5947,55 +8142,70 @@
     </w:lvlOverride>
   </w:num>
   <w:num w:numId="3">
-    <w:abstractNumId w:val="0"/>
+    <w:abstractNumId w:val="2"/>
   </w:num>
   <w:num w:numId="4">
-    <w:abstractNumId w:val="0"/>
+    <w:abstractNumId w:val="2"/>
   </w:num>
   <w:num w:numId="5">
-    <w:abstractNumId w:val="0"/>
+    <w:abstractNumId w:val="2"/>
   </w:num>
   <w:num w:numId="6">
-    <w:abstractNumId w:val="0"/>
+    <w:abstractNumId w:val="2"/>
   </w:num>
   <w:num w:numId="7">
-    <w:abstractNumId w:val="0"/>
+    <w:abstractNumId w:val="2"/>
   </w:num>
   <w:num w:numId="8">
-    <w:abstractNumId w:val="0"/>
+    <w:abstractNumId w:val="2"/>
   </w:num>
   <w:num w:numId="9">
-    <w:abstractNumId w:val="0"/>
+    <w:abstractNumId w:val="2"/>
   </w:num>
   <w:num w:numId="10">
-    <w:abstractNumId w:val="0"/>
+    <w:abstractNumId w:val="2"/>
   </w:num>
   <w:num w:numId="11">
-    <w:abstractNumId w:val="0"/>
+    <w:abstractNumId w:val="2"/>
   </w:num>
   <w:num w:numId="12">
-    <w:abstractNumId w:val="0"/>
+    <w:abstractNumId w:val="2"/>
   </w:num>
   <w:num w:numId="13">
+    <w:abstractNumId w:val="5"/>
+  </w:num>
+  <w:num w:numId="14">
+    <w:abstractNumId w:val="9"/>
+  </w:num>
+  <w:num w:numId="15">
+    <w:abstractNumId w:val="11"/>
+  </w:num>
+  <w:num w:numId="16">
+    <w:abstractNumId w:val="4"/>
+  </w:num>
+  <w:num w:numId="17">
+    <w:abstractNumId w:val="8"/>
+  </w:num>
+  <w:num w:numId="18">
+    <w:abstractNumId w:val="10"/>
+  </w:num>
+  <w:num w:numId="19">
     <w:abstractNumId w:val="3"/>
   </w:num>
-  <w:num w:numId="14">
-    <w:abstractNumId w:val="5"/>
+  <w:num w:numId="20">
+    <w:abstractNumId w:val="6"/>
   </w:num>
-  <w:num w:numId="15">
+  <w:num w:numId="21">
+    <w:abstractNumId w:val="12"/>
+  </w:num>
+  <w:num w:numId="22">
+    <w:abstractNumId w:val="1"/>
+  </w:num>
+  <w:num w:numId="23">
     <w:abstractNumId w:val="7"/>
   </w:num>
-  <w:num w:numId="16">
-    <w:abstractNumId w:val="2"/>
-  </w:num>
-  <w:num w:numId="17">
-    <w:abstractNumId w:val="4"/>
-  </w:num>
-  <w:num w:numId="18">
-    <w:abstractNumId w:val="6"/>
-  </w:num>
-  <w:num w:numId="19">
-    <w:abstractNumId w:val="1"/>
+  <w:num w:numId="24">
+    <w:abstractNumId w:val="0"/>
   </w:num>
 </w:numbering>
 </file>
@@ -7615,7 +9825,7 @@
 </file>
 
 <file path=customXml/itemProps3.xml><?xml version="1.0" encoding="utf-8"?>
-<ds:datastoreItem xmlns:ds="http://schemas.openxmlformats.org/officeDocument/2006/customXml" ds:itemID="{ED9EBDD8-4ED8-4DCC-96F6-830B1155934F}">
+<ds:datastoreItem xmlns:ds="http://schemas.openxmlformats.org/officeDocument/2006/customXml" ds:itemID="{1E31F611-BD5E-4460-A597-B04B48A4F02B}">
   <ds:schemaRefs>
     <ds:schemaRef ds:uri="http://schemas.openxmlformats.org/officeDocument/2006/bibliography"/>
   </ds:schemaRefs>

</xml_diff>